<commit_message>
Manuscript Edits - CC
</commit_message>
<xml_diff>
--- a/products/manuscript/Manuscript.docx
+++ b/products/manuscript/Manuscript.docx
@@ -59,7 +59,7 @@
         <w:pStyle w:val="Date"/>
       </w:pPr>
       <w:r>
-        <w:t xml:space="preserve">2021-11-29</w:t>
+        <w:t xml:space="preserve">2021-12-07</w:t>
       </w:r>
     </w:p>
     <w:bookmarkStart w:id="20" w:name="abstract"/>
@@ -115,7 +115,7 @@
       </w:pPr>
     </w:p>
     <w:bookmarkEnd w:id="20"/>
-    <w:bookmarkStart w:id="21" w:name="introduction"/>
+    <w:bookmarkStart w:id="22" w:name="introduction"/>
     <w:p>
       <w:pPr>
         <w:pStyle w:val="Heading1"/>
@@ -251,7 +251,33 @@
         <w:t xml:space="preserve">[10]</w:t>
       </w:r>
       <w:r>
-        <w:t xml:space="preserve">). Therefore, I aim to answer how well are these parameters correlated with each other in the context of the Adopt-a-Stream method. Specifically, can you use one of the indicators mentioned (physical, microbial, and ecological) to describe the others to make a statement about overall stream health?</w:t>
+        <w:t xml:space="preserve">). Therefore, I aim to answer how well are these parameters correlated with each other in the context of the Adopt-a-Stream method.</w:t>
+      </w:r>
+    </w:p>
+    <w:bookmarkStart w:id="21" w:name="question-and-hypothesis"/>
+    <w:p>
+      <w:pPr>
+        <w:pStyle w:val="Heading2"/>
+      </w:pPr>
+      <w:r>
+        <w:rPr>
+          <w:rStyle w:val="SectionNumber"/>
+        </w:rPr>
+        <w:t xml:space="preserve">2.1</w:t>
+      </w:r>
+      <w:r>
+        <w:tab/>
+      </w:r>
+      <w:r>
+        <w:t xml:space="preserve">Question and Hypothesis</w:t>
+      </w:r>
+    </w:p>
+    <w:p>
+      <w:pPr>
+        <w:pStyle w:val="FirstParagraph"/>
+      </w:pPr>
+      <w:r>
+        <w:t xml:space="preserve">Based on the UOWN data used, this study asks if it is possible to use physical/chemical measures of stream health to predict microbial (E. coli cfu) and ecological (index score based on measurement of stream macroinvertebrate diversity)?</w:t>
       </w:r>
     </w:p>
     <w:p>
@@ -259,7 +285,7 @@
         <w:pStyle w:val="BodyText"/>
       </w:pPr>
       <w:r>
-        <w:t xml:space="preserve">I would expect that because the all three are correlated with urbanization/anthropocentric impact, a negative impact in one indicator category will indicate a correlated negative impact to stream health in the other categories. The only caveat is that because level of noise in stream health data, significant correlations may be difficult to find.</w:t>
+        <w:t xml:space="preserve">I would expect that because the all three are correlated with urbanization/anthropocentric impact, a negative impact to stream physical/chemical measurements will indicate a correlated negative impact to stream health in microbial and ecological measurements. The only caveat is that because level of noise in stream health data, significant correlations may be difficult to find.</w:t>
       </w:r>
     </w:p>
     <w:p>
@@ -268,7 +294,8 @@
       </w:pPr>
     </w:p>
     <w:bookmarkEnd w:id="21"/>
-    <w:bookmarkStart w:id="26" w:name="methods"/>
+    <w:bookmarkEnd w:id="22"/>
+    <w:bookmarkStart w:id="27" w:name="methods"/>
     <w:p>
       <w:pPr>
         <w:pStyle w:val="Heading1"/>
@@ -291,7 +318,13 @@
         <w:pStyle w:val="FirstParagraph"/>
       </w:pPr>
       <w:r>
-        <w:t xml:space="preserve">UOWN has provided a great deal of data dating back to 2003. First,I will need to wrangle missing data values that are a result of inconsistent sampling efforts. This will make the data easier to work with and narrow down a time frame for the data that is consistent and free of sampling bias. Next, I will analyze and compare trends in the change of chemical (conductivity, turbidity, no3.mgL); ecological(Biological Score); and microbial indicator data (e.coli CFU). Generally speaking, increases in chemical properties like conductivity, turbidity, no3.mgL and microbial indicator abundance (i.e. ecoli CFU) indicate decreased stream health. While a decrease in biological score indicates decrease in stream health. Next, since biological scores are used as a measure of broader ecological health, I will run t-tests on if the other factors significantly effect biological score. Finally, I will test the interaction of all three via multivariate analysis.</w:t>
+        <w:t xml:space="preserve">UOWN has provided a great deal of data dating back to 2003. First, I will need to wrangle missing data values that are a result of inconsistent sampling efforts. This will make the data easier to work with and narrow down a time frame for the data that is consistent and free of sampling bias. Next, I will analyze and compare trends in the change of chemical (conductivity, turbidity, no3.mgL); ecological (index score based on measurement of stream macroinvertebrate diversity); and microbial indicator data (e.coli CFU). In the context of this study, will will be measure ecological diversity based on the Adopt-A-Stream’s method of describing stream health based on diversity of susceptible and tolerant taxa (</w:t>
+      </w:r>
+      <w:r>
+        <w:t xml:space="preserve">[11]</w:t>
+      </w:r>
+      <w:r>
+        <w:t xml:space="preserve">). The idea is that the more urban impact to a stream, the lower the richness of macroinvertebrate taxa sensitive to urban pollution. Generally speaking, increases in chemical properties like conductivity (measure of total dissolved ions), turbidity (measure of suspended solids), nitrate concentration (no3.mgL) and abundance of microbial indicator taxa of human waste impact (i.e. E. coli cfu) indicate decreased stream health. While a decrease in biological score indicates decrease in stream health. Next, since biological scores are used as a measure of broader ecological health, I will run t-tests on if the other factors significantly effect biological score. Finally, I will test the interaction of all three via multivariate analysis.</w:t>
       </w:r>
     </w:p>
     <w:p>
@@ -299,7 +332,7 @@
         <w:pStyle w:val="BodyText"/>
       </w:pPr>
     </w:p>
-    <w:bookmarkStart w:id="22" w:name="data-aquisition"/>
+    <w:bookmarkStart w:id="23" w:name="data-aquisition"/>
     <w:p>
       <w:pPr>
         <w:pStyle w:val="Heading2"/>
@@ -366,8 +399,8 @@
         <w:pStyle w:val="BodyText"/>
       </w:pPr>
     </w:p>
-    <w:bookmarkEnd w:id="22"/>
-    <w:bookmarkStart w:id="23" w:name="data-import-and-cleaning"/>
+    <w:bookmarkEnd w:id="23"/>
+    <w:bookmarkStart w:id="24" w:name="data-import-and-cleaning"/>
     <w:p>
       <w:pPr>
         <w:pStyle w:val="Heading2"/>
@@ -526,8 +559,8 @@
         <w:t xml:space="preserve">Because the number of rows between each site data frame and between years is not consistent, measuring between sites and through time may be biased. That being said, my original question refers to the correlation between different indicators of stream health, not how they change spatial or temporally. Therefore, these space and time inconsistencies won’t affect the analyses.</w:t>
       </w:r>
     </w:p>
-    <w:bookmarkEnd w:id="23"/>
-    <w:bookmarkStart w:id="24" w:name="exploratory-analysis"/>
+    <w:bookmarkEnd w:id="24"/>
+    <w:bookmarkStart w:id="25" w:name="exploratory-analysis"/>
     <w:p>
       <w:pPr>
         <w:pStyle w:val="Heading2"/>
@@ -561,8 +594,8 @@
         <w:t xml:space="preserve">Each dataframe (MIDO, NORO, and BICO) will be analyzed separately. Within each dataframe, there are data explaining biological indicator values, stream chemistry, and fecal indicators over time. The only group with multiple components is stream chemistry. I plan to do a series of correlative analysis showing if there is some sort of relationship between the three indicator types to help inform further analysis via principle component, multivariate analysis, etc. Therefore, the goal of this exploration is basically to summarize how these indicators correlate.</w:t>
       </w:r>
     </w:p>
-    <w:bookmarkEnd w:id="24"/>
-    <w:bookmarkStart w:id="25" w:name="full-analysis"/>
+    <w:bookmarkEnd w:id="25"/>
+    <w:bookmarkStart w:id="26" w:name="full-analysis"/>
     <w:p>
       <w:pPr>
         <w:pStyle w:val="Heading2"/>
@@ -640,9 +673,9 @@
         <w:t xml:space="preserve">Finally, LASSO analyses were performed with either biological score or E. coli cfu as the outcome of choice. The LASSO model analyzed which combination of stream health descriptive variables are the best for predicting either biological score or E. coli cfu values for the MIDO site through time.</w:t>
       </w:r>
     </w:p>
-    <w:bookmarkEnd w:id="25"/>
     <w:bookmarkEnd w:id="26"/>
-    <w:bookmarkStart w:id="32" w:name="results"/>
+    <w:bookmarkEnd w:id="27"/>
+    <w:bookmarkStart w:id="36" w:name="results"/>
     <w:p>
       <w:pPr>
         <w:pStyle w:val="Heading1"/>
@@ -681,15 +714,7 @@
         <w:pStyle w:val="BodyText"/>
       </w:pPr>
       <w:r>
-        <w:t xml:space="preserve">Focusing on just biological score as the outcome variable biological score (supplementary figures 1-3), the interaction with conductivity was determined to be negative for the MIDO and NORO site. However, the BICO site had a positive interaction. Next, the regression plotting found a negative interaction with E. coli cfu for the MIDO and BICO sites. But, there was a positive interaction for the NORO site. For nitrate concentration, the interaction was negative for all sites. Finally, the interaction with turbidity was negative for the BICO site, while a positive interaction was found for the MIDO and NORO sites.</w:t>
-      </w:r>
-    </w:p>
-    <w:p>
-      <w:pPr>
-        <w:pStyle w:val="BodyText"/>
-      </w:pPr>
-      <w:r>
-        <w:t xml:space="preserve">Focusing on E. coli cfu as the outcome of interest (figures 1-3 below), the interaction with conductivity was negative for MIDO and NORO. However, the BICO site had a positive interaction. The interaction with nitrate concentration was negative for all three sites. Finally the interaction with turbidity was positive at all three sites.</w:t>
+        <w:t xml:space="preserve">Focusing on just biological score as the outcome variable biological score (figures 1-3 below), the interaction with conductivity was determined to be negative for the MIDO and NORO site. However, the BICO site had a positive interaction. Next, the regression plotting found a negative interaction with E. coli cfu for the MIDO and BICO sites. But, there was a positive interaction for the NORO site. For nitrate concentration, the interaction was negative for all sites. Finally, the interaction with turbidity was negative for the BICO site, while a positive interaction was found for the MIDO and NORO sites.</w:t>
       </w:r>
     </w:p>
     <w:p>
@@ -701,7 +726,7 @@
           <w:iCs/>
           <w:i/>
         </w:rPr>
-        <w:t xml:space="preserve">Figure 1: Plots of E. coli cfu versus conductivity, nitrate concentration, and turbidity for the MIDO site.</w:t>
+        <w:t xml:space="preserve">Figure 1: Plots of biological score versus conductivity, E. coli cfu, nitrate concentration, and turbidity for the MIDO site.</w:t>
       </w:r>
       <w:r>
         <w:t xml:space="preserve"> </w:t>
@@ -716,64 +741,7 @@
               <a:graphicData uri="http://schemas.openxmlformats.org/drawingml/2006/picture">
                 <pic:pic>
                   <pic:nvPicPr>
-                    <pic:cNvPr descr="C:/Data/Github/MADA/CARTERCOLEMAN_MADA_PROJECT/results/MIDO_ecfu_lm.png" id="0" name="Picture"/>
-                    <pic:cNvPicPr>
-                      <a:picLocks noChangeArrowheads="1" noChangeAspect="1"/>
-                    </pic:cNvPicPr>
-                  </pic:nvPicPr>
-                  <pic:blipFill>
-                    <a:blip r:embed="rId27"/>
-                    <a:stretch>
-                      <a:fillRect/>
-                    </a:stretch>
-                  </pic:blipFill>
-                  <pic:spPr bwMode="auto">
-                    <a:xfrm>
-                      <a:off x="0" y="0"/>
-                      <a:ext cx="5943600" cy="5943600"/>
-                    </a:xfrm>
-                    <a:prstGeom prst="rect">
-                      <a:avLst/>
-                    </a:prstGeom>
-                    <a:noFill/>
-                    <a:ln w="9525">
-                      <a:noFill/>
-                      <a:headEnd/>
-                      <a:tailEnd/>
-                    </a:ln>
-                  </pic:spPr>
-                </pic:pic>
-              </a:graphicData>
-            </a:graphic>
-          </wp:inline>
-        </w:drawing>
-      </w:r>
-    </w:p>
-    <w:p>
-      <w:pPr>
-        <w:pStyle w:val="BodyText"/>
-      </w:pPr>
-      <w:r>
-        <w:rPr>
-          <w:iCs/>
-          <w:i/>
-        </w:rPr>
-        <w:t xml:space="preserve">Figure 2: Plots of E. coli cfu versus conductivity, nitrate concentration, and turbidity for the NORO site.</w:t>
-      </w:r>
-      <w:r>
-        <w:t xml:space="preserve"> </w:t>
-      </w:r>
-      <w:r>
-        <w:drawing>
-          <wp:inline>
-            <wp:extent cx="5943600" cy="5943600"/>
-            <wp:effectExtent b="0" l="0" r="0" t="0"/>
-            <wp:docPr descr="" title="" id="1" name="Picture"/>
-            <a:graphic>
-              <a:graphicData uri="http://schemas.openxmlformats.org/drawingml/2006/picture">
-                <pic:pic>
-                  <pic:nvPicPr>
-                    <pic:cNvPr descr="C:/Data/Github/MADA/CARTERCOLEMAN_MADA_PROJECT/results/NORO_ecfu_lm.png" id="0" name="Picture"/>
+                    <pic:cNvPr descr="C:/Data/Github/MADA/CARTERCOLEMAN_MADA_PROJECT/results/MIDO_bs_lm.png" id="0" name="Picture"/>
                     <pic:cNvPicPr>
                       <a:picLocks noChangeArrowheads="1" noChangeAspect="1"/>
                     </pic:cNvPicPr>
@@ -815,7 +783,7 @@
           <w:iCs/>
           <w:i/>
         </w:rPr>
-        <w:t xml:space="preserve">Figure 3: Plots of E. coli cfu versus conductivity, nitrate concentration, and turbidity for the BICO site.</w:t>
+        <w:t xml:space="preserve">Figure 2: Plots of biological score versus conductivity, E. coli cfu, nitrate concentration, and turbidity for the NORO site.</w:t>
       </w:r>
       <w:r>
         <w:t xml:space="preserve"> </w:t>
@@ -830,7 +798,7 @@
               <a:graphicData uri="http://schemas.openxmlformats.org/drawingml/2006/picture">
                 <pic:pic>
                   <pic:nvPicPr>
-                    <pic:cNvPr descr="C:/Data/Github/MADA/CARTERCOLEMAN_MADA_PROJECT/results/BICO_ecfu_lm.png" id="0" name="Picture"/>
+                    <pic:cNvPr descr="C:/Data/Github/MADA/CARTERCOLEMAN_MADA_PROJECT/results/NORO_bs_lm.png" id="0" name="Picture"/>
                     <pic:cNvPicPr>
                       <a:picLocks noChangeArrowheads="1" noChangeAspect="1"/>
                     </pic:cNvPicPr>
@@ -868,1699 +836,11 @@
         <w:pStyle w:val="BodyText"/>
       </w:pPr>
       <w:r>
-        <w:t xml:space="preserve">The results indicated that only the relationship between E. Coli (cfu) and Conductivity were significant for both the train data (p = 1.374747e-05) and test data (p = 1.89214e-06). However, both models had high RMSE values, indicating that the models did not fit the data well and could not be used to predict E. coli (cfu) from conductivity, despite a significant relationship. To test how well the LASSO models performed and how well they fit our data, Root Mean Squared Error (RMSE) was calculated for each model produced and for predicted values of MIDO stream health variables, using the LASSO models. Residuals between actual and predicted values were calculated to show how well the models could predict values. Finally, all RMSE values (actual and predicted data models) were compared to a null model for both biological score and E. coli cfu to evaluate model performance.</w:t>
-      </w:r>
-    </w:p>
-    <w:p>
-      <w:pPr>
-        <w:pStyle w:val="TableCaption"/>
-      </w:pPr>
-      <w:r>
-        <w:t xml:space="preserve">Table 1: Linear Fit Model: E. Coli CFU predicted by Conductivity in the Trained MIDO Data Set</w:t>
-      </w:r>
-    </w:p>
-    <w:tbl>
-      <w:tblPr>
-        <w:tblStyle w:val="Table"/>
-        <w:tblW w:type="pct" w:w="0.0"/>
-        <w:tblLook w:firstRow="1" w:lastRow="0" w:firstColumn="0" w:lastColumn="0" w:noHBand="0" w:noVBand="0" w:val="0020"/>
-        <w:tblCaption w:val="Table 1: Linear Fit Model: E. Coli CFU predicted by Conductivity in the Trained MIDO Data Set"/>
-      </w:tblPr>
-      <w:tblGrid/>
-      <w:tr>
-        <w:tc>
-          <w:p>
-            <w:pPr>
-              <w:pStyle w:val="Compact"/>
-              <w:jc w:val="left"/>
-            </w:pPr>
-            <w:r>
-              <w:t xml:space="preserve">term</w:t>
-            </w:r>
-          </w:p>
-        </w:tc>
-        <w:tc>
-          <w:p>
-            <w:pPr>
-              <w:pStyle w:val="Compact"/>
-              <w:jc w:val="right"/>
-            </w:pPr>
-            <w:r>
-              <w:t xml:space="preserve">estimate</w:t>
-            </w:r>
-          </w:p>
-        </w:tc>
-        <w:tc>
-          <w:p>
-            <w:pPr>
-              <w:pStyle w:val="Compact"/>
-              <w:jc w:val="right"/>
-            </w:pPr>
-            <w:r>
-              <w:t xml:space="preserve">std.error</w:t>
-            </w:r>
-          </w:p>
-        </w:tc>
-        <w:tc>
-          <w:p>
-            <w:pPr>
-              <w:pStyle w:val="Compact"/>
-              <w:jc w:val="right"/>
-            </w:pPr>
-            <w:r>
-              <w:t xml:space="preserve">statistic</w:t>
-            </w:r>
-          </w:p>
-        </w:tc>
-        <w:tc>
-          <w:p>
-            <w:pPr>
-              <w:pStyle w:val="Compact"/>
-              <w:jc w:val="right"/>
-            </w:pPr>
-            <w:r>
-              <w:t xml:space="preserve">p.value</w:t>
-            </w:r>
-          </w:p>
-        </w:tc>
-      </w:tr>
-      <w:tr>
-        <w:tc>
-          <w:p>
-            <w:pPr>
-              <w:pStyle w:val="Compact"/>
-              <w:jc w:val="left"/>
-            </w:pPr>
-            <w:r>
-              <w:t xml:space="preserve">(Intercept)</w:t>
-            </w:r>
-          </w:p>
-        </w:tc>
-        <w:tc>
-          <w:p>
-            <w:pPr>
-              <w:pStyle w:val="Compact"/>
-              <w:jc w:val="right"/>
-            </w:pPr>
-            <w:r>
-              <w:t xml:space="preserve">476.0076</w:t>
-            </w:r>
-          </w:p>
-        </w:tc>
-        <w:tc>
-          <w:p>
-            <w:pPr>
-              <w:pStyle w:val="Compact"/>
-              <w:jc w:val="right"/>
-            </w:pPr>
-            <w:r>
-              <w:t xml:space="preserve">76.83504</w:t>
-            </w:r>
-          </w:p>
-        </w:tc>
-        <w:tc>
-          <w:p>
-            <w:pPr>
-              <w:pStyle w:val="Compact"/>
-              <w:jc w:val="right"/>
-            </w:pPr>
-            <w:r>
-              <w:t xml:space="preserve">6.195189</w:t>
-            </w:r>
-          </w:p>
-        </w:tc>
-        <w:tc>
-          <w:p>
-            <w:pPr>
-              <w:pStyle w:val="Compact"/>
-              <w:jc w:val="right"/>
-            </w:pPr>
-            <w:r>
-              <w:t xml:space="preserve">0</w:t>
-            </w:r>
-          </w:p>
-        </w:tc>
-      </w:tr>
-    </w:tbl>
-    <w:p>
-      <w:pPr>
-        <w:pStyle w:val="BodyText"/>
-      </w:pPr>
-    </w:p>
-    <w:p>
-      <w:pPr>
-        <w:pStyle w:val="TableCaption"/>
-      </w:pPr>
-      <w:r>
-        <w:t xml:space="preserve">Table 2: Root Mean Square Error: E. Coli CFU predicted by Conductivity in the Trained MIDO Data Set</w:t>
-      </w:r>
-    </w:p>
-    <w:tbl>
-      <w:tblPr>
-        <w:tblStyle w:val="Table"/>
-        <w:tblW w:type="pct" w:w="0.0"/>
-        <w:tblLook w:firstRow="1" w:lastRow="0" w:firstColumn="0" w:lastColumn="0" w:noHBand="0" w:noVBand="0" w:val="0020"/>
-        <w:tblCaption w:val="Table 2: Root Mean Square Error: E. Coli CFU predicted by Conductivity in the Trained MIDO Data Set"/>
-      </w:tblPr>
-      <w:tblGrid/>
-      <w:tr>
-        <w:tc>
-          <w:p>
-            <w:pPr>
-              <w:pStyle w:val="Compact"/>
-              <w:jc w:val="left"/>
-            </w:pPr>
-            <w:r>
-              <w:t xml:space="preserve">.metric</w:t>
-            </w:r>
-          </w:p>
-        </w:tc>
-        <w:tc>
-          <w:p>
-            <w:pPr>
-              <w:pStyle w:val="Compact"/>
-              <w:jc w:val="left"/>
-            </w:pPr>
-            <w:r>
-              <w:t xml:space="preserve">.estimator</w:t>
-            </w:r>
-          </w:p>
-        </w:tc>
-        <w:tc>
-          <w:p>
-            <w:pPr>
-              <w:pStyle w:val="Compact"/>
-              <w:jc w:val="right"/>
-            </w:pPr>
-            <w:r>
-              <w:t xml:space="preserve">.estimate</w:t>
-            </w:r>
-          </w:p>
-        </w:tc>
-      </w:tr>
-      <w:tr>
-        <w:tc>
-          <w:p>
-            <w:pPr>
-              <w:pStyle w:val="Compact"/>
-              <w:jc w:val="left"/>
-            </w:pPr>
-            <w:r>
-              <w:t xml:space="preserve">rmse</w:t>
-            </w:r>
-          </w:p>
-        </w:tc>
-        <w:tc>
-          <w:p>
-            <w:pPr>
-              <w:pStyle w:val="Compact"/>
-              <w:jc w:val="left"/>
-            </w:pPr>
-            <w:r>
-              <w:t xml:space="preserve">standard</w:t>
-            </w:r>
-          </w:p>
-        </w:tc>
-        <w:tc>
-          <w:p>
-            <w:pPr>
-              <w:pStyle w:val="Compact"/>
-              <w:jc w:val="right"/>
-            </w:pPr>
-            <w:r>
-              <w:t xml:space="preserve">619.4639</w:t>
-            </w:r>
-          </w:p>
-        </w:tc>
-      </w:tr>
-    </w:tbl>
-    <w:p>
-      <w:pPr>
-        <w:pStyle w:val="BodyText"/>
-      </w:pPr>
-    </w:p>
-    <w:p>
-      <w:pPr>
-        <w:pStyle w:val="BodyText"/>
-      </w:pPr>
-      <w:r>
-        <w:t xml:space="preserve">The null linear models for biological score and E. coli cfu produced a RMSE = 6.63, with a standard deviation of 0.13 and RMSE = 0.52, with a standard deviation of 0.014, respectively. Results from the biological score LASSO machine learning model indicated that model 47 is the best performing models (RMSE = 6.50; STE = 0.16). However, based on comparative RMSE scores, model 47 does not really perform any better than the null model. This indicates that it is a bad fit to the MIDO data. Results from the E. coli cfu LASSO machine learning model indicated that model 41 is the best performing models (RMSE = 0.50; STE = 0.012). However, based on comparative RMSE scores, model 41 does not really perform any better than the null model. This indicates that it is a bad fit to the MIDO data.</w:t>
-      </w:r>
-    </w:p>
-    <w:p>
-      <w:pPr>
-        <w:pStyle w:val="TableCaption"/>
-      </w:pPr>
-      <w:r>
-        <w:t xml:space="preserve">Table 3: Root Mean Squared Error and Standard Deviation for Biological Score Null Linear Model</w:t>
-      </w:r>
-    </w:p>
-    <w:tbl>
-      <w:tblPr>
-        <w:tblStyle w:val="Table"/>
-        <w:tblW w:type="pct" w:w="0.0"/>
-        <w:tblLook w:firstRow="1" w:lastRow="0" w:firstColumn="0" w:lastColumn="0" w:noHBand="0" w:noVBand="0" w:val="0020"/>
-        <w:tblCaption w:val="Table 3: Root Mean Squared Error and Standard Deviation for Biological Score Null Linear Model"/>
-      </w:tblPr>
-      <w:tblGrid/>
-      <w:tr>
-        <w:tc>
-          <w:p>
-            <w:pPr>
-              <w:pStyle w:val="Compact"/>
-              <w:jc w:val="left"/>
-            </w:pPr>
-            <w:r>
-              <w:t xml:space="preserve">.metric</w:t>
-            </w:r>
-          </w:p>
-        </w:tc>
-        <w:tc>
-          <w:p>
-            <w:pPr>
-              <w:pStyle w:val="Compact"/>
-              <w:jc w:val="left"/>
-            </w:pPr>
-            <w:r>
-              <w:t xml:space="preserve">.estimator</w:t>
-            </w:r>
-          </w:p>
-        </w:tc>
-        <w:tc>
-          <w:p>
-            <w:pPr>
-              <w:pStyle w:val="Compact"/>
-              <w:jc w:val="right"/>
-            </w:pPr>
-            <w:r>
-              <w:t xml:space="preserve">mean</w:t>
-            </w:r>
-          </w:p>
-        </w:tc>
-        <w:tc>
-          <w:p>
-            <w:pPr>
-              <w:pStyle w:val="Compact"/>
-              <w:jc w:val="right"/>
-            </w:pPr>
-            <w:r>
-              <w:t xml:space="preserve">n</w:t>
-            </w:r>
-          </w:p>
-        </w:tc>
-        <w:tc>
-          <w:p>
-            <w:pPr>
-              <w:pStyle w:val="Compact"/>
-              <w:jc w:val="right"/>
-            </w:pPr>
-            <w:r>
-              <w:t xml:space="preserve">std_err</w:t>
-            </w:r>
-          </w:p>
-        </w:tc>
-        <w:tc>
-          <w:p>
-            <w:pPr>
-              <w:pStyle w:val="Compact"/>
-              <w:jc w:val="left"/>
-            </w:pPr>
-            <w:r>
-              <w:t xml:space="preserve">.config</w:t>
-            </w:r>
-          </w:p>
-        </w:tc>
-      </w:tr>
-      <w:tr>
-        <w:tc>
-          <w:p>
-            <w:pPr>
-              <w:pStyle w:val="Compact"/>
-              <w:jc w:val="left"/>
-            </w:pPr>
-            <w:r>
-              <w:t xml:space="preserve">rmse</w:t>
-            </w:r>
-          </w:p>
-        </w:tc>
-        <w:tc>
-          <w:p>
-            <w:pPr>
-              <w:pStyle w:val="Compact"/>
-              <w:jc w:val="left"/>
-            </w:pPr>
-            <w:r>
-              <w:t xml:space="preserve">standard</w:t>
-            </w:r>
-          </w:p>
-        </w:tc>
-        <w:tc>
-          <w:p>
-            <w:pPr>
-              <w:pStyle w:val="Compact"/>
-              <w:jc w:val="right"/>
-            </w:pPr>
-            <w:r>
-              <w:t xml:space="preserve">6.628388</w:t>
-            </w:r>
-          </w:p>
-        </w:tc>
-        <w:tc>
-          <w:p>
-            <w:pPr>
-              <w:pStyle w:val="Compact"/>
-              <w:jc w:val="right"/>
-            </w:pPr>
-            <w:r>
-              <w:t xml:space="preserve">25</w:t>
-            </w:r>
-          </w:p>
-        </w:tc>
-        <w:tc>
-          <w:p>
-            <w:pPr>
-              <w:pStyle w:val="Compact"/>
-              <w:jc w:val="right"/>
-            </w:pPr>
-            <w:r>
-              <w:t xml:space="preserve">0.1313342</w:t>
-            </w:r>
-          </w:p>
-        </w:tc>
-        <w:tc>
-          <w:p>
-            <w:pPr>
-              <w:pStyle w:val="Compact"/>
-              <w:jc w:val="left"/>
-            </w:pPr>
-            <w:r>
-              <w:t xml:space="preserve">Preprocessor1_Model1</w:t>
-            </w:r>
-          </w:p>
-        </w:tc>
-      </w:tr>
-      <w:tr>
-        <w:tc>
-          <w:p>
-            <w:pPr>
-              <w:pStyle w:val="Compact"/>
-              <w:jc w:val="left"/>
-            </w:pPr>
-            <w:r>
-              <w:t xml:space="preserve">rsq</w:t>
-            </w:r>
-          </w:p>
-        </w:tc>
-        <w:tc>
-          <w:p>
-            <w:pPr>
-              <w:pStyle w:val="Compact"/>
-              <w:jc w:val="left"/>
-            </w:pPr>
-            <w:r>
-              <w:t xml:space="preserve">standard</w:t>
-            </w:r>
-          </w:p>
-        </w:tc>
-        <w:tc>
-          <w:p>
-            <w:pPr>
-              <w:pStyle w:val="Compact"/>
-              <w:jc w:val="right"/>
-            </w:pPr>
-            <w:r>
-              <w:t xml:space="preserve">NaN</w:t>
-            </w:r>
-          </w:p>
-        </w:tc>
-        <w:tc>
-          <w:p>
-            <w:pPr>
-              <w:pStyle w:val="Compact"/>
-              <w:jc w:val="right"/>
-            </w:pPr>
-            <w:r>
-              <w:t xml:space="preserve">0</w:t>
-            </w:r>
-          </w:p>
-        </w:tc>
-        <w:tc>
-          <w:p>
-            <w:pPr>
-              <w:pStyle w:val="Compact"/>
-              <w:jc w:val="right"/>
-            </w:pPr>
-            <w:r>
-              <w:t xml:space="preserve">NA</w:t>
-            </w:r>
-          </w:p>
-        </w:tc>
-        <w:tc>
-          <w:p>
-            <w:pPr>
-              <w:pStyle w:val="Compact"/>
-              <w:jc w:val="left"/>
-            </w:pPr>
-            <w:r>
-              <w:t xml:space="preserve">Preprocessor1_Model1</w:t>
-            </w:r>
-          </w:p>
-        </w:tc>
-      </w:tr>
-    </w:tbl>
-    <w:p>
-      <w:pPr>
-        <w:pStyle w:val="BodyText"/>
-      </w:pPr>
-    </w:p>
-    <w:p>
-      <w:pPr>
-        <w:pStyle w:val="TableCaption"/>
-      </w:pPr>
-      <w:r>
-        <w:t xml:space="preserve">Table 4: Top 5 best performing LASSO Models for Biological Score as the Outcome</w:t>
-      </w:r>
-    </w:p>
-    <w:tbl>
-      <w:tblPr>
-        <w:tblStyle w:val="Table"/>
-        <w:tblW w:type="pct" w:w="0.0"/>
-        <w:tblLook w:firstRow="1" w:lastRow="0" w:firstColumn="0" w:lastColumn="0" w:noHBand="0" w:noVBand="0" w:val="0020"/>
-        <w:tblCaption w:val="Table 4: Top 5 best performing LASSO Models for Biological Score as the Outcome"/>
-      </w:tblPr>
-      <w:tblGrid/>
-      <w:tr>
-        <w:tc>
-          <w:p>
-            <w:pPr>
-              <w:pStyle w:val="Compact"/>
-              <w:jc w:val="right"/>
-            </w:pPr>
-            <w:r>
-              <w:t xml:space="preserve">penalty</w:t>
-            </w:r>
-          </w:p>
-        </w:tc>
-        <w:tc>
-          <w:p>
-            <w:pPr>
-              <w:pStyle w:val="Compact"/>
-              <w:jc w:val="left"/>
-            </w:pPr>
-            <w:r>
-              <w:t xml:space="preserve">.metric</w:t>
-            </w:r>
-          </w:p>
-        </w:tc>
-        <w:tc>
-          <w:p>
-            <w:pPr>
-              <w:pStyle w:val="Compact"/>
-              <w:jc w:val="left"/>
-            </w:pPr>
-            <w:r>
-              <w:t xml:space="preserve">.estimator</w:t>
-            </w:r>
-          </w:p>
-        </w:tc>
-        <w:tc>
-          <w:p>
-            <w:pPr>
-              <w:pStyle w:val="Compact"/>
-              <w:jc w:val="right"/>
-            </w:pPr>
-            <w:r>
-              <w:t xml:space="preserve">mean</w:t>
-            </w:r>
-          </w:p>
-        </w:tc>
-        <w:tc>
-          <w:p>
-            <w:pPr>
-              <w:pStyle w:val="Compact"/>
-              <w:jc w:val="right"/>
-            </w:pPr>
-            <w:r>
-              <w:t xml:space="preserve">n</w:t>
-            </w:r>
-          </w:p>
-        </w:tc>
-        <w:tc>
-          <w:p>
-            <w:pPr>
-              <w:pStyle w:val="Compact"/>
-              <w:jc w:val="right"/>
-            </w:pPr>
-            <w:r>
-              <w:t xml:space="preserve">std_err</w:t>
-            </w:r>
-          </w:p>
-        </w:tc>
-        <w:tc>
-          <w:p>
-            <w:pPr>
-              <w:pStyle w:val="Compact"/>
-              <w:jc w:val="left"/>
-            </w:pPr>
-            <w:r>
-              <w:t xml:space="preserve">.config</w:t>
-            </w:r>
-          </w:p>
-        </w:tc>
-      </w:tr>
-      <w:tr>
-        <w:tc>
-          <w:p>
-            <w:pPr>
-              <w:pStyle w:val="Compact"/>
-              <w:jc w:val="right"/>
-            </w:pPr>
-            <w:r>
-              <w:t xml:space="preserve">0.2442053</w:t>
-            </w:r>
-          </w:p>
-        </w:tc>
-        <w:tc>
-          <w:p>
-            <w:pPr>
-              <w:pStyle w:val="Compact"/>
-              <w:jc w:val="left"/>
-            </w:pPr>
-            <w:r>
-              <w:t xml:space="preserve">rmse</w:t>
-            </w:r>
-          </w:p>
-        </w:tc>
-        <w:tc>
-          <w:p>
-            <w:pPr>
-              <w:pStyle w:val="Compact"/>
-              <w:jc w:val="left"/>
-            </w:pPr>
-            <w:r>
-              <w:t xml:space="preserve">standard</w:t>
-            </w:r>
-          </w:p>
-        </w:tc>
-        <w:tc>
-          <w:p>
-            <w:pPr>
-              <w:pStyle w:val="Compact"/>
-              <w:jc w:val="right"/>
-            </w:pPr>
-            <w:r>
-              <w:t xml:space="preserve">6.490085</w:t>
-            </w:r>
-          </w:p>
-        </w:tc>
-        <w:tc>
-          <w:p>
-            <w:pPr>
-              <w:pStyle w:val="Compact"/>
-              <w:jc w:val="right"/>
-            </w:pPr>
-            <w:r>
-              <w:t xml:space="preserve">25</w:t>
-            </w:r>
-          </w:p>
-        </w:tc>
-        <w:tc>
-          <w:p>
-            <w:pPr>
-              <w:pStyle w:val="Compact"/>
-              <w:jc w:val="right"/>
-            </w:pPr>
-            <w:r>
-              <w:t xml:space="preserve">0.1632713</w:t>
-            </w:r>
-          </w:p>
-        </w:tc>
-        <w:tc>
-          <w:p>
-            <w:pPr>
-              <w:pStyle w:val="Compact"/>
-              <w:jc w:val="left"/>
-            </w:pPr>
-            <w:r>
-              <w:t xml:space="preserve">Preprocessor1_Model47</w:t>
-            </w:r>
-          </w:p>
-        </w:tc>
-      </w:tr>
-      <w:tr>
-        <w:tc>
-          <w:p>
-            <w:pPr>
-              <w:pStyle w:val="Compact"/>
-              <w:jc w:val="right"/>
-            </w:pPr>
-            <w:r>
-              <w:t xml:space="preserve">0.3906940</w:t>
-            </w:r>
-          </w:p>
-        </w:tc>
-        <w:tc>
-          <w:p>
-            <w:pPr>
-              <w:pStyle w:val="Compact"/>
-              <w:jc w:val="left"/>
-            </w:pPr>
-            <w:r>
-              <w:t xml:space="preserve">rmse</w:t>
-            </w:r>
-          </w:p>
-        </w:tc>
-        <w:tc>
-          <w:p>
-            <w:pPr>
-              <w:pStyle w:val="Compact"/>
-              <w:jc w:val="left"/>
-            </w:pPr>
-            <w:r>
-              <w:t xml:space="preserve">standard</w:t>
-            </w:r>
-          </w:p>
-        </w:tc>
-        <w:tc>
-          <w:p>
-            <w:pPr>
-              <w:pStyle w:val="Compact"/>
-              <w:jc w:val="right"/>
-            </w:pPr>
-            <w:r>
-              <w:t xml:space="preserve">6.491326</w:t>
-            </w:r>
-          </w:p>
-        </w:tc>
-        <w:tc>
-          <w:p>
-            <w:pPr>
-              <w:pStyle w:val="Compact"/>
-              <w:jc w:val="right"/>
-            </w:pPr>
-            <w:r>
-              <w:t xml:space="preserve">25</w:t>
-            </w:r>
-          </w:p>
-        </w:tc>
-        <w:tc>
-          <w:p>
-            <w:pPr>
-              <w:pStyle w:val="Compact"/>
-              <w:jc w:val="right"/>
-            </w:pPr>
-            <w:r>
-              <w:t xml:space="preserve">0.1502093</w:t>
-            </w:r>
-          </w:p>
-        </w:tc>
-        <w:tc>
-          <w:p>
-            <w:pPr>
-              <w:pStyle w:val="Compact"/>
-              <w:jc w:val="left"/>
-            </w:pPr>
-            <w:r>
-              <w:t xml:space="preserve">Preprocessor1_Model48</w:t>
-            </w:r>
-          </w:p>
-        </w:tc>
-      </w:tr>
-      <w:tr>
-        <w:tc>
-          <w:p>
-            <w:pPr>
-              <w:pStyle w:val="Compact"/>
-              <w:jc w:val="right"/>
-            </w:pPr>
-            <w:r>
-              <w:t xml:space="preserve">0.1526418</w:t>
-            </w:r>
-          </w:p>
-        </w:tc>
-        <w:tc>
-          <w:p>
-            <w:pPr>
-              <w:pStyle w:val="Compact"/>
-              <w:jc w:val="left"/>
-            </w:pPr>
-            <w:r>
-              <w:t xml:space="preserve">rmse</w:t>
-            </w:r>
-          </w:p>
-        </w:tc>
-        <w:tc>
-          <w:p>
-            <w:pPr>
-              <w:pStyle w:val="Compact"/>
-              <w:jc w:val="left"/>
-            </w:pPr>
-            <w:r>
-              <w:t xml:space="preserve">standard</w:t>
-            </w:r>
-          </w:p>
-        </w:tc>
-        <w:tc>
-          <w:p>
-            <w:pPr>
-              <w:pStyle w:val="Compact"/>
-              <w:jc w:val="right"/>
-            </w:pPr>
-            <w:r>
-              <w:t xml:space="preserve">6.537139</w:t>
-            </w:r>
-          </w:p>
-        </w:tc>
-        <w:tc>
-          <w:p>
-            <w:pPr>
-              <w:pStyle w:val="Compact"/>
-              <w:jc w:val="right"/>
-            </w:pPr>
-            <w:r>
-              <w:t xml:space="preserve">25</w:t>
-            </w:r>
-          </w:p>
-        </w:tc>
-        <w:tc>
-          <w:p>
-            <w:pPr>
-              <w:pStyle w:val="Compact"/>
-              <w:jc w:val="right"/>
-            </w:pPr>
-            <w:r>
-              <w:t xml:space="preserve">0.1744540</w:t>
-            </w:r>
-          </w:p>
-        </w:tc>
-        <w:tc>
-          <w:p>
-            <w:pPr>
-              <w:pStyle w:val="Compact"/>
-              <w:jc w:val="left"/>
-            </w:pPr>
-            <w:r>
-              <w:t xml:space="preserve">Preprocessor1_Model46</w:t>
-            </w:r>
-          </w:p>
-        </w:tc>
-      </w:tr>
-      <w:tr>
-        <w:tc>
-          <w:p>
-            <w:pPr>
-              <w:pStyle w:val="Compact"/>
-              <w:jc w:val="right"/>
-            </w:pPr>
-            <w:r>
-              <w:t xml:space="preserve">0.6250552</w:t>
-            </w:r>
-          </w:p>
-        </w:tc>
-        <w:tc>
-          <w:p>
-            <w:pPr>
-              <w:pStyle w:val="Compact"/>
-              <w:jc w:val="left"/>
-            </w:pPr>
-            <w:r>
-              <w:t xml:space="preserve">rmse</w:t>
-            </w:r>
-          </w:p>
-        </w:tc>
-        <w:tc>
-          <w:p>
-            <w:pPr>
-              <w:pStyle w:val="Compact"/>
-              <w:jc w:val="left"/>
-            </w:pPr>
-            <w:r>
-              <w:t xml:space="preserve">standard</w:t>
-            </w:r>
-          </w:p>
-        </w:tc>
-        <w:tc>
-          <w:p>
-            <w:pPr>
-              <w:pStyle w:val="Compact"/>
-              <w:jc w:val="right"/>
-            </w:pPr>
-            <w:r>
-              <w:t xml:space="preserve">6.541565</w:t>
-            </w:r>
-          </w:p>
-        </w:tc>
-        <w:tc>
-          <w:p>
-            <w:pPr>
-              <w:pStyle w:val="Compact"/>
-              <w:jc w:val="right"/>
-            </w:pPr>
-            <w:r>
-              <w:t xml:space="preserve">25</w:t>
-            </w:r>
-          </w:p>
-        </w:tc>
-        <w:tc>
-          <w:p>
-            <w:pPr>
-              <w:pStyle w:val="Compact"/>
-              <w:jc w:val="right"/>
-            </w:pPr>
-            <w:r>
-              <w:t xml:space="preserve">0.1382506</w:t>
-            </w:r>
-          </w:p>
-        </w:tc>
-        <w:tc>
-          <w:p>
-            <w:pPr>
-              <w:pStyle w:val="Compact"/>
-              <w:jc w:val="left"/>
-            </w:pPr>
-            <w:r>
-              <w:t xml:space="preserve">Preprocessor1_Model49</w:t>
-            </w:r>
-          </w:p>
-        </w:tc>
-      </w:tr>
-      <w:tr>
-        <w:tc>
-          <w:p>
-            <w:pPr>
-              <w:pStyle w:val="Compact"/>
-              <w:jc w:val="right"/>
-            </w:pPr>
-            <w:r>
-              <w:t xml:space="preserve">0.0954095</w:t>
-            </w:r>
-          </w:p>
-        </w:tc>
-        <w:tc>
-          <w:p>
-            <w:pPr>
-              <w:pStyle w:val="Compact"/>
-              <w:jc w:val="left"/>
-            </w:pPr>
-            <w:r>
-              <w:t xml:space="preserve">rmse</w:t>
-            </w:r>
-          </w:p>
-        </w:tc>
-        <w:tc>
-          <w:p>
-            <w:pPr>
-              <w:pStyle w:val="Compact"/>
-              <w:jc w:val="left"/>
-            </w:pPr>
-            <w:r>
-              <w:t xml:space="preserve">standard</w:t>
-            </w:r>
-          </w:p>
-        </w:tc>
-        <w:tc>
-          <w:p>
-            <w:pPr>
-              <w:pStyle w:val="Compact"/>
-              <w:jc w:val="right"/>
-            </w:pPr>
-            <w:r>
-              <w:t xml:space="preserve">6.592059</w:t>
-            </w:r>
-          </w:p>
-        </w:tc>
-        <w:tc>
-          <w:p>
-            <w:pPr>
-              <w:pStyle w:val="Compact"/>
-              <w:jc w:val="right"/>
-            </w:pPr>
-            <w:r>
-              <w:t xml:space="preserve">25</w:t>
-            </w:r>
-          </w:p>
-        </w:tc>
-        <w:tc>
-          <w:p>
-            <w:pPr>
-              <w:pStyle w:val="Compact"/>
-              <w:jc w:val="right"/>
-            </w:pPr>
-            <w:r>
-              <w:t xml:space="preserve">0.1863224</w:t>
-            </w:r>
-          </w:p>
-        </w:tc>
-        <w:tc>
-          <w:p>
-            <w:pPr>
-              <w:pStyle w:val="Compact"/>
-              <w:jc w:val="left"/>
-            </w:pPr>
-            <w:r>
-              <w:t xml:space="preserve">Preprocessor1_Model45</w:t>
-            </w:r>
-          </w:p>
-        </w:tc>
-      </w:tr>
-    </w:tbl>
-    <w:p>
-      <w:pPr>
-        <w:pStyle w:val="BodyText"/>
-      </w:pPr>
-    </w:p>
-    <w:p>
-      <w:pPr>
-        <w:pStyle w:val="TableCaption"/>
-      </w:pPr>
-      <w:r>
-        <w:t xml:space="preserve">Table 5: Root Mean Squared Error and Standard Deviation for E. coli cfu Null Linear Model</w:t>
-      </w:r>
-    </w:p>
-    <w:tbl>
-      <w:tblPr>
-        <w:tblStyle w:val="Table"/>
-        <w:tblW w:type="pct" w:w="0.0"/>
-        <w:tblLook w:firstRow="1" w:lastRow="0" w:firstColumn="0" w:lastColumn="0" w:noHBand="0" w:noVBand="0" w:val="0020"/>
-        <w:tblCaption w:val="Table 5: Root Mean Squared Error and Standard Deviation for E. coli cfu Null Linear Model"/>
-      </w:tblPr>
-      <w:tblGrid/>
-      <w:tr>
-        <w:tc>
-          <w:p>
-            <w:pPr>
-              <w:pStyle w:val="Compact"/>
-              <w:jc w:val="left"/>
-            </w:pPr>
-            <w:r>
-              <w:t xml:space="preserve">.metric</w:t>
-            </w:r>
-          </w:p>
-        </w:tc>
-        <w:tc>
-          <w:p>
-            <w:pPr>
-              <w:pStyle w:val="Compact"/>
-              <w:jc w:val="left"/>
-            </w:pPr>
-            <w:r>
-              <w:t xml:space="preserve">.estimator</w:t>
-            </w:r>
-          </w:p>
-        </w:tc>
-        <w:tc>
-          <w:p>
-            <w:pPr>
-              <w:pStyle w:val="Compact"/>
-              <w:jc w:val="right"/>
-            </w:pPr>
-            <w:r>
-              <w:t xml:space="preserve">mean</w:t>
-            </w:r>
-          </w:p>
-        </w:tc>
-        <w:tc>
-          <w:p>
-            <w:pPr>
-              <w:pStyle w:val="Compact"/>
-              <w:jc w:val="right"/>
-            </w:pPr>
-            <w:r>
-              <w:t xml:space="preserve">n</w:t>
-            </w:r>
-          </w:p>
-        </w:tc>
-        <w:tc>
-          <w:p>
-            <w:pPr>
-              <w:pStyle w:val="Compact"/>
-              <w:jc w:val="right"/>
-            </w:pPr>
-            <w:r>
-              <w:t xml:space="preserve">std_err</w:t>
-            </w:r>
-          </w:p>
-        </w:tc>
-        <w:tc>
-          <w:p>
-            <w:pPr>
-              <w:pStyle w:val="Compact"/>
-              <w:jc w:val="left"/>
-            </w:pPr>
-            <w:r>
-              <w:t xml:space="preserve">.config</w:t>
-            </w:r>
-          </w:p>
-        </w:tc>
-      </w:tr>
-      <w:tr>
-        <w:tc>
-          <w:p>
-            <w:pPr>
-              <w:pStyle w:val="Compact"/>
-              <w:jc w:val="left"/>
-            </w:pPr>
-            <w:r>
-              <w:t xml:space="preserve">rmse</w:t>
-            </w:r>
-          </w:p>
-        </w:tc>
-        <w:tc>
-          <w:p>
-            <w:pPr>
-              <w:pStyle w:val="Compact"/>
-              <w:jc w:val="left"/>
-            </w:pPr>
-            <w:r>
-              <w:t xml:space="preserve">standard</w:t>
-            </w:r>
-          </w:p>
-        </w:tc>
-        <w:tc>
-          <w:p>
-            <w:pPr>
-              <w:pStyle w:val="Compact"/>
-              <w:jc w:val="right"/>
-            </w:pPr>
-            <w:r>
-              <w:t xml:space="preserve">0.5244775</w:t>
-            </w:r>
-          </w:p>
-        </w:tc>
-        <w:tc>
-          <w:p>
-            <w:pPr>
-              <w:pStyle w:val="Compact"/>
-              <w:jc w:val="right"/>
-            </w:pPr>
-            <w:r>
-              <w:t xml:space="preserve">25</w:t>
-            </w:r>
-          </w:p>
-        </w:tc>
-        <w:tc>
-          <w:p>
-            <w:pPr>
-              <w:pStyle w:val="Compact"/>
-              <w:jc w:val="right"/>
-            </w:pPr>
-            <w:r>
-              <w:t xml:space="preserve">0.0138556</w:t>
-            </w:r>
-          </w:p>
-        </w:tc>
-        <w:tc>
-          <w:p>
-            <w:pPr>
-              <w:pStyle w:val="Compact"/>
-              <w:jc w:val="left"/>
-            </w:pPr>
-            <w:r>
-              <w:t xml:space="preserve">Preprocessor1_Model1</w:t>
-            </w:r>
-          </w:p>
-        </w:tc>
-      </w:tr>
-      <w:tr>
-        <w:tc>
-          <w:p>
-            <w:pPr>
-              <w:pStyle w:val="Compact"/>
-              <w:jc w:val="left"/>
-            </w:pPr>
-            <w:r>
-              <w:t xml:space="preserve">rsq</w:t>
-            </w:r>
-          </w:p>
-        </w:tc>
-        <w:tc>
-          <w:p>
-            <w:pPr>
-              <w:pStyle w:val="Compact"/>
-              <w:jc w:val="left"/>
-            </w:pPr>
-            <w:r>
-              <w:t xml:space="preserve">standard</w:t>
-            </w:r>
-          </w:p>
-        </w:tc>
-        <w:tc>
-          <w:p>
-            <w:pPr>
-              <w:pStyle w:val="Compact"/>
-              <w:jc w:val="right"/>
-            </w:pPr>
-            <w:r>
-              <w:t xml:space="preserve">NaN</w:t>
-            </w:r>
-          </w:p>
-        </w:tc>
-        <w:tc>
-          <w:p>
-            <w:pPr>
-              <w:pStyle w:val="Compact"/>
-              <w:jc w:val="right"/>
-            </w:pPr>
-            <w:r>
-              <w:t xml:space="preserve">0</w:t>
-            </w:r>
-          </w:p>
-        </w:tc>
-        <w:tc>
-          <w:p>
-            <w:pPr>
-              <w:pStyle w:val="Compact"/>
-              <w:jc w:val="right"/>
-            </w:pPr>
-            <w:r>
-              <w:t xml:space="preserve">NA</w:t>
-            </w:r>
-          </w:p>
-        </w:tc>
-        <w:tc>
-          <w:p>
-            <w:pPr>
-              <w:pStyle w:val="Compact"/>
-              <w:jc w:val="left"/>
-            </w:pPr>
-            <w:r>
-              <w:t xml:space="preserve">Preprocessor1_Model1</w:t>
-            </w:r>
-          </w:p>
-        </w:tc>
-      </w:tr>
-    </w:tbl>
-    <w:p>
-      <w:pPr>
-        <w:pStyle w:val="BodyText"/>
-      </w:pPr>
-    </w:p>
-    <w:p>
-      <w:pPr>
-        <w:pStyle w:val="TableCaption"/>
-      </w:pPr>
-      <w:r>
-        <w:t xml:space="preserve">Table 6: Top 5 best performing LASSO Models for E. coli cfu as the Outcome</w:t>
-      </w:r>
-    </w:p>
-    <w:tbl>
-      <w:tblPr>
-        <w:tblStyle w:val="Table"/>
-        <w:tblW w:type="pct" w:w="0.0"/>
-        <w:tblLook w:firstRow="1" w:lastRow="0" w:firstColumn="0" w:lastColumn="0" w:noHBand="0" w:noVBand="0" w:val="0020"/>
-        <w:tblCaption w:val="Table 6: Top 5 best performing LASSO Models for E. coli cfu as the Outcome"/>
-      </w:tblPr>
-      <w:tblGrid/>
-      <w:tr>
-        <w:tc>
-          <w:p>
-            <w:pPr>
-              <w:pStyle w:val="Compact"/>
-              <w:jc w:val="right"/>
-            </w:pPr>
-            <w:r>
-              <w:t xml:space="preserve">penalty</w:t>
-            </w:r>
-          </w:p>
-        </w:tc>
-        <w:tc>
-          <w:p>
-            <w:pPr>
-              <w:pStyle w:val="Compact"/>
-              <w:jc w:val="left"/>
-            </w:pPr>
-            <w:r>
-              <w:t xml:space="preserve">.metric</w:t>
-            </w:r>
-          </w:p>
-        </w:tc>
-        <w:tc>
-          <w:p>
-            <w:pPr>
-              <w:pStyle w:val="Compact"/>
-              <w:jc w:val="left"/>
-            </w:pPr>
-            <w:r>
-              <w:t xml:space="preserve">.estimator</w:t>
-            </w:r>
-          </w:p>
-        </w:tc>
-        <w:tc>
-          <w:p>
-            <w:pPr>
-              <w:pStyle w:val="Compact"/>
-              <w:jc w:val="right"/>
-            </w:pPr>
-            <w:r>
-              <w:t xml:space="preserve">mean</w:t>
-            </w:r>
-          </w:p>
-        </w:tc>
-        <w:tc>
-          <w:p>
-            <w:pPr>
-              <w:pStyle w:val="Compact"/>
-              <w:jc w:val="right"/>
-            </w:pPr>
-            <w:r>
-              <w:t xml:space="preserve">n</w:t>
-            </w:r>
-          </w:p>
-        </w:tc>
-        <w:tc>
-          <w:p>
-            <w:pPr>
-              <w:pStyle w:val="Compact"/>
-              <w:jc w:val="right"/>
-            </w:pPr>
-            <w:r>
-              <w:t xml:space="preserve">std_err</w:t>
-            </w:r>
-          </w:p>
-        </w:tc>
-        <w:tc>
-          <w:p>
-            <w:pPr>
-              <w:pStyle w:val="Compact"/>
-              <w:jc w:val="left"/>
-            </w:pPr>
-            <w:r>
-              <w:t xml:space="preserve">.config</w:t>
-            </w:r>
-          </w:p>
-        </w:tc>
-      </w:tr>
-      <w:tr>
-        <w:tc>
-          <w:p>
-            <w:pPr>
-              <w:pStyle w:val="Compact"/>
-              <w:jc w:val="right"/>
-            </w:pPr>
-            <w:r>
-              <w:t xml:space="preserve">0.0145635</w:t>
-            </w:r>
-          </w:p>
-        </w:tc>
-        <w:tc>
-          <w:p>
-            <w:pPr>
-              <w:pStyle w:val="Compact"/>
-              <w:jc w:val="left"/>
-            </w:pPr>
-            <w:r>
-              <w:t xml:space="preserve">rmse</w:t>
-            </w:r>
-          </w:p>
-        </w:tc>
-        <w:tc>
-          <w:p>
-            <w:pPr>
-              <w:pStyle w:val="Compact"/>
-              <w:jc w:val="left"/>
-            </w:pPr>
-            <w:r>
-              <w:t xml:space="preserve">standard</w:t>
-            </w:r>
-          </w:p>
-        </w:tc>
-        <w:tc>
-          <w:p>
-            <w:pPr>
-              <w:pStyle w:val="Compact"/>
-              <w:jc w:val="right"/>
-            </w:pPr>
-            <w:r>
-              <w:t xml:space="preserve">0.5046378</w:t>
-            </w:r>
-          </w:p>
-        </w:tc>
-        <w:tc>
-          <w:p>
-            <w:pPr>
-              <w:pStyle w:val="Compact"/>
-              <w:jc w:val="right"/>
-            </w:pPr>
-            <w:r>
-              <w:t xml:space="preserve">25</w:t>
-            </w:r>
-          </w:p>
-        </w:tc>
-        <w:tc>
-          <w:p>
-            <w:pPr>
-              <w:pStyle w:val="Compact"/>
-              <w:jc w:val="right"/>
-            </w:pPr>
-            <w:r>
-              <w:t xml:space="preserve">0.0122163</w:t>
-            </w:r>
-          </w:p>
-        </w:tc>
-        <w:tc>
-          <w:p>
-            <w:pPr>
-              <w:pStyle w:val="Compact"/>
-              <w:jc w:val="left"/>
-            </w:pPr>
-            <w:r>
-              <w:t xml:space="preserve">Preprocessor1_Model41</w:t>
-            </w:r>
-          </w:p>
-        </w:tc>
-      </w:tr>
-      <w:tr>
-        <w:tc>
-          <w:p>
-            <w:pPr>
-              <w:pStyle w:val="Compact"/>
-              <w:jc w:val="right"/>
-            </w:pPr>
-            <w:r>
-              <w:t xml:space="preserve">0.0091030</w:t>
-            </w:r>
-          </w:p>
-        </w:tc>
-        <w:tc>
-          <w:p>
-            <w:pPr>
-              <w:pStyle w:val="Compact"/>
-              <w:jc w:val="left"/>
-            </w:pPr>
-            <w:r>
-              <w:t xml:space="preserve">rmse</w:t>
-            </w:r>
-          </w:p>
-        </w:tc>
-        <w:tc>
-          <w:p>
-            <w:pPr>
-              <w:pStyle w:val="Compact"/>
-              <w:jc w:val="left"/>
-            </w:pPr>
-            <w:r>
-              <w:t xml:space="preserve">standard</w:t>
-            </w:r>
-          </w:p>
-        </w:tc>
-        <w:tc>
-          <w:p>
-            <w:pPr>
-              <w:pStyle w:val="Compact"/>
-              <w:jc w:val="right"/>
-            </w:pPr>
-            <w:r>
-              <w:t xml:space="preserve">0.5046412</w:t>
-            </w:r>
-          </w:p>
-        </w:tc>
-        <w:tc>
-          <w:p>
-            <w:pPr>
-              <w:pStyle w:val="Compact"/>
-              <w:jc w:val="right"/>
-            </w:pPr>
-            <w:r>
-              <w:t xml:space="preserve">25</w:t>
-            </w:r>
-          </w:p>
-        </w:tc>
-        <w:tc>
-          <w:p>
-            <w:pPr>
-              <w:pStyle w:val="Compact"/>
-              <w:jc w:val="right"/>
-            </w:pPr>
-            <w:r>
-              <w:t xml:space="preserve">0.0120305</w:t>
-            </w:r>
-          </w:p>
-        </w:tc>
-        <w:tc>
-          <w:p>
-            <w:pPr>
-              <w:pStyle w:val="Compact"/>
-              <w:jc w:val="left"/>
-            </w:pPr>
-            <w:r>
-              <w:t xml:space="preserve">Preprocessor1_Model40</w:t>
-            </w:r>
-          </w:p>
-        </w:tc>
-      </w:tr>
-      <w:tr>
-        <w:tc>
-          <w:p>
-            <w:pPr>
-              <w:pStyle w:val="Compact"/>
-              <w:jc w:val="right"/>
-            </w:pPr>
-            <w:r>
-              <w:t xml:space="preserve">0.0056899</w:t>
-            </w:r>
-          </w:p>
-        </w:tc>
-        <w:tc>
-          <w:p>
-            <w:pPr>
-              <w:pStyle w:val="Compact"/>
-              <w:jc w:val="left"/>
-            </w:pPr>
-            <w:r>
-              <w:t xml:space="preserve">rmse</w:t>
-            </w:r>
-          </w:p>
-        </w:tc>
-        <w:tc>
-          <w:p>
-            <w:pPr>
-              <w:pStyle w:val="Compact"/>
-              <w:jc w:val="left"/>
-            </w:pPr>
-            <w:r>
-              <w:t xml:space="preserve">standard</w:t>
-            </w:r>
-          </w:p>
-        </w:tc>
-        <w:tc>
-          <w:p>
-            <w:pPr>
-              <w:pStyle w:val="Compact"/>
-              <w:jc w:val="right"/>
-            </w:pPr>
-            <w:r>
-              <w:t xml:space="preserve">0.5048005</w:t>
-            </w:r>
-          </w:p>
-        </w:tc>
-        <w:tc>
-          <w:p>
-            <w:pPr>
-              <w:pStyle w:val="Compact"/>
-              <w:jc w:val="right"/>
-            </w:pPr>
-            <w:r>
-              <w:t xml:space="preserve">25</w:t>
-            </w:r>
-          </w:p>
-        </w:tc>
-        <w:tc>
-          <w:p>
-            <w:pPr>
-              <w:pStyle w:val="Compact"/>
-              <w:jc w:val="right"/>
-            </w:pPr>
-            <w:r>
-              <w:t xml:space="preserve">0.0119313</w:t>
-            </w:r>
-          </w:p>
-        </w:tc>
-        <w:tc>
-          <w:p>
-            <w:pPr>
-              <w:pStyle w:val="Compact"/>
-              <w:jc w:val="left"/>
-            </w:pPr>
-            <w:r>
-              <w:t xml:space="preserve">Preprocessor1_Model39</w:t>
-            </w:r>
-          </w:p>
-        </w:tc>
-      </w:tr>
-      <w:tr>
-        <w:tc>
-          <w:p>
-            <w:pPr>
-              <w:pStyle w:val="Compact"/>
-              <w:jc w:val="right"/>
-            </w:pPr>
-            <w:r>
-              <w:t xml:space="preserve">0.0035565</w:t>
-            </w:r>
-          </w:p>
-        </w:tc>
-        <w:tc>
-          <w:p>
-            <w:pPr>
-              <w:pStyle w:val="Compact"/>
-              <w:jc w:val="left"/>
-            </w:pPr>
-            <w:r>
-              <w:t xml:space="preserve">rmse</w:t>
-            </w:r>
-          </w:p>
-        </w:tc>
-        <w:tc>
-          <w:p>
-            <w:pPr>
-              <w:pStyle w:val="Compact"/>
-              <w:jc w:val="left"/>
-            </w:pPr>
-            <w:r>
-              <w:t xml:space="preserve">standard</w:t>
-            </w:r>
-          </w:p>
-        </w:tc>
-        <w:tc>
-          <w:p>
-            <w:pPr>
-              <w:pStyle w:val="Compact"/>
-              <w:jc w:val="right"/>
-            </w:pPr>
-            <w:r>
-              <w:t xml:space="preserve">0.5049614</w:t>
-            </w:r>
-          </w:p>
-        </w:tc>
-        <w:tc>
-          <w:p>
-            <w:pPr>
-              <w:pStyle w:val="Compact"/>
-              <w:jc w:val="right"/>
-            </w:pPr>
-            <w:r>
-              <w:t xml:space="preserve">25</w:t>
-            </w:r>
-          </w:p>
-        </w:tc>
-        <w:tc>
-          <w:p>
-            <w:pPr>
-              <w:pStyle w:val="Compact"/>
-              <w:jc w:val="right"/>
-            </w:pPr>
-            <w:r>
-              <w:t xml:space="preserve">0.0118755</w:t>
-            </w:r>
-          </w:p>
-        </w:tc>
-        <w:tc>
-          <w:p>
-            <w:pPr>
-              <w:pStyle w:val="Compact"/>
-              <w:jc w:val="left"/>
-            </w:pPr>
-            <w:r>
-              <w:t xml:space="preserve">Preprocessor1_Model38</w:t>
-            </w:r>
-          </w:p>
-        </w:tc>
-      </w:tr>
-      <w:tr>
-        <w:tc>
-          <w:p>
-            <w:pPr>
-              <w:pStyle w:val="Compact"/>
-              <w:jc w:val="right"/>
-            </w:pPr>
-            <w:r>
-              <w:t xml:space="preserve">0.0022230</w:t>
-            </w:r>
-          </w:p>
-        </w:tc>
-        <w:tc>
-          <w:p>
-            <w:pPr>
-              <w:pStyle w:val="Compact"/>
-              <w:jc w:val="left"/>
-            </w:pPr>
-            <w:r>
-              <w:t xml:space="preserve">rmse</w:t>
-            </w:r>
-          </w:p>
-        </w:tc>
-        <w:tc>
-          <w:p>
-            <w:pPr>
-              <w:pStyle w:val="Compact"/>
-              <w:jc w:val="left"/>
-            </w:pPr>
-            <w:r>
-              <w:t xml:space="preserve">standard</w:t>
-            </w:r>
-          </w:p>
-        </w:tc>
-        <w:tc>
-          <w:p>
-            <w:pPr>
-              <w:pStyle w:val="Compact"/>
-              <w:jc w:val="right"/>
-            </w:pPr>
-            <w:r>
-              <w:t xml:space="preserve">0.5050356</w:t>
-            </w:r>
-          </w:p>
-        </w:tc>
-        <w:tc>
-          <w:p>
-            <w:pPr>
-              <w:pStyle w:val="Compact"/>
-              <w:jc w:val="right"/>
-            </w:pPr>
-            <w:r>
-              <w:t xml:space="preserve">25</w:t>
-            </w:r>
-          </w:p>
-        </w:tc>
-        <w:tc>
-          <w:p>
-            <w:pPr>
-              <w:pStyle w:val="Compact"/>
-              <w:jc w:val="right"/>
-            </w:pPr>
-            <w:r>
-              <w:t xml:space="preserve">0.0118479</w:t>
-            </w:r>
-          </w:p>
-        </w:tc>
-        <w:tc>
-          <w:p>
-            <w:pPr>
-              <w:pStyle w:val="Compact"/>
-              <w:jc w:val="left"/>
-            </w:pPr>
-            <w:r>
-              <w:t xml:space="preserve">Preprocessor1_Model37</w:t>
-            </w:r>
-          </w:p>
-        </w:tc>
-      </w:tr>
-    </w:tbl>
-    <w:p>
-      <w:pPr>
-        <w:pStyle w:val="BodyText"/>
-      </w:pPr>
-    </w:p>
-    <w:p>
-      <w:pPr>
-        <w:pStyle w:val="BodyText"/>
-      </w:pPr>
-      <w:r>
         <w:rPr>
           <w:iCs/>
           <w:i/>
         </w:rPr>
-        <w:t xml:space="preserve">Figure 4: Scatter plot of LASSO model predicted Biological Score data as a function of actual Biological Score from the MIDO data set.</w:t>
+        <w:t xml:space="preserve">Figure 3: Plots of biological score versus conductivity, E. coli cfu, nitrate concentration, and turbidity for the BICO site.</w:t>
       </w:r>
       <w:r>
         <w:t xml:space="preserve"> </w:t>
@@ -2568,14 +848,14 @@
       <w:r>
         <w:drawing>
           <wp:inline>
-            <wp:extent cx="3994001" cy="2464904"/>
+            <wp:extent cx="5943600" cy="5943600"/>
             <wp:effectExtent b="0" l="0" r="0" t="0"/>
             <wp:docPr descr="" title="" id="1" name="Picture"/>
             <a:graphic>
               <a:graphicData uri="http://schemas.openxmlformats.org/drawingml/2006/picture">
                 <pic:pic>
                   <pic:nvPicPr>
-                    <pic:cNvPr descr="C:/Data/Github/MADA/CARTERCOLEMAN_MADA_PROJECT/results/lasso_prediction_plot_BS.png" id="0" name="Picture"/>
+                    <pic:cNvPr descr="C:/Data/Github/MADA/CARTERCOLEMAN_MADA_PROJECT/results/BICO_bs_lm.png" id="0" name="Picture"/>
                     <pic:cNvPicPr>
                       <a:picLocks noChangeArrowheads="1" noChangeAspect="1"/>
                     </pic:cNvPicPr>
@@ -2589,7 +869,7 @@
                   <pic:spPr bwMode="auto">
                     <a:xfrm>
                       <a:off x="0" y="0"/>
-                      <a:ext cx="3994001" cy="2464904"/>
+                      <a:ext cx="5943600" cy="5943600"/>
                     </a:xfrm>
                     <a:prstGeom prst="rect">
                       <a:avLst/>
@@ -2613,11 +893,19 @@
         <w:pStyle w:val="BodyText"/>
       </w:pPr>
       <w:r>
+        <w:t xml:space="preserve">Focusing on E. coli cfu as the outcome of interest (figures 4-6 below), the interaction with conductivity was negative for MIDO and NORO. However, the BICO site had a positive interaction. The interaction with nitrate concentration was negative for all three sites. Finally the interaction with turbidity was positive at all three sites.</w:t>
+      </w:r>
+    </w:p>
+    <w:p>
+      <w:pPr>
+        <w:pStyle w:val="BodyText"/>
+      </w:pPr>
+      <w:r>
         <w:rPr>
           <w:iCs/>
           <w:i/>
         </w:rPr>
-        <w:t xml:space="preserve">Figure 5: Scatter plot of LASSO model predicted E. coli cfu data as a function of actual E. coli cfu from the MIDO data set.</w:t>
+        <w:t xml:space="preserve">Figure 4: Plots of E. coli cfu versus conductivity, nitrate concentration, and turbidity for the MIDO site.</w:t>
       </w:r>
       <w:r>
         <w:t xml:space="preserve"> </w:t>
@@ -2625,14 +913,14 @@
       <w:r>
         <w:drawing>
           <wp:inline>
-            <wp:extent cx="3994001" cy="2464904"/>
+            <wp:extent cx="5943600" cy="5943600"/>
             <wp:effectExtent b="0" l="0" r="0" t="0"/>
             <wp:docPr descr="" title="" id="1" name="Picture"/>
             <a:graphic>
               <a:graphicData uri="http://schemas.openxmlformats.org/drawingml/2006/picture">
                 <pic:pic>
                   <pic:nvPicPr>
-                    <pic:cNvPr descr="C:/Data/Github/MADA/CARTERCOLEMAN_MADA_PROJECT/results/lasso_prediction_plot_EC.png" id="0" name="Picture"/>
+                    <pic:cNvPr descr="C:/Data/Github/MADA/CARTERCOLEMAN_MADA_PROJECT/results/MIDO_ecfu_lm.png" id="0" name="Picture"/>
                     <pic:cNvPicPr>
                       <a:picLocks noChangeArrowheads="1" noChangeAspect="1"/>
                     </pic:cNvPicPr>
@@ -2646,7 +934,7 @@
                   <pic:spPr bwMode="auto">
                     <a:xfrm>
                       <a:off x="0" y="0"/>
-                      <a:ext cx="3994001" cy="2464904"/>
+                      <a:ext cx="5943600" cy="5943600"/>
                     </a:xfrm>
                     <a:prstGeom prst="rect">
                       <a:avLst/>
@@ -2665,8 +953,1924 @@
         </w:drawing>
       </w:r>
     </w:p>
-    <w:bookmarkEnd w:id="32"/>
-    <w:bookmarkStart w:id="34" w:name="discussion"/>
+    <w:p>
+      <w:pPr>
+        <w:pStyle w:val="BodyText"/>
+      </w:pPr>
+      <w:r>
+        <w:rPr>
+          <w:iCs/>
+          <w:i/>
+        </w:rPr>
+        <w:t xml:space="preserve">Figure 5: Plots of E. coli cfu versus conductivity, nitrate concentration, and turbidity for the NORO site.</w:t>
+      </w:r>
+      <w:r>
+        <w:t xml:space="preserve"> </w:t>
+      </w:r>
+      <w:r>
+        <w:drawing>
+          <wp:inline>
+            <wp:extent cx="5943600" cy="5943600"/>
+            <wp:effectExtent b="0" l="0" r="0" t="0"/>
+            <wp:docPr descr="" title="" id="1" name="Picture"/>
+            <a:graphic>
+              <a:graphicData uri="http://schemas.openxmlformats.org/drawingml/2006/picture">
+                <pic:pic>
+                  <pic:nvPicPr>
+                    <pic:cNvPr descr="C:/Data/Github/MADA/CARTERCOLEMAN_MADA_PROJECT/results/NORO_ecfu_lm.png" id="0" name="Picture"/>
+                    <pic:cNvPicPr>
+                      <a:picLocks noChangeArrowheads="1" noChangeAspect="1"/>
+                    </pic:cNvPicPr>
+                  </pic:nvPicPr>
+                  <pic:blipFill>
+                    <a:blip r:embed="rId32"/>
+                    <a:stretch>
+                      <a:fillRect/>
+                    </a:stretch>
+                  </pic:blipFill>
+                  <pic:spPr bwMode="auto">
+                    <a:xfrm>
+                      <a:off x="0" y="0"/>
+                      <a:ext cx="5943600" cy="5943600"/>
+                    </a:xfrm>
+                    <a:prstGeom prst="rect">
+                      <a:avLst/>
+                    </a:prstGeom>
+                    <a:noFill/>
+                    <a:ln w="9525">
+                      <a:noFill/>
+                      <a:headEnd/>
+                      <a:tailEnd/>
+                    </a:ln>
+                  </pic:spPr>
+                </pic:pic>
+              </a:graphicData>
+            </a:graphic>
+          </wp:inline>
+        </w:drawing>
+      </w:r>
+    </w:p>
+    <w:p>
+      <w:pPr>
+        <w:pStyle w:val="BodyText"/>
+      </w:pPr>
+      <w:r>
+        <w:rPr>
+          <w:iCs/>
+          <w:i/>
+        </w:rPr>
+        <w:t xml:space="preserve">Figure 6: Plots of E. coli cfu versus conductivity, nitrate concentration, and turbidity for the BICO site.</w:t>
+      </w:r>
+      <w:r>
+        <w:t xml:space="preserve"> </w:t>
+      </w:r>
+      <w:r>
+        <w:drawing>
+          <wp:inline>
+            <wp:extent cx="5943600" cy="5943600"/>
+            <wp:effectExtent b="0" l="0" r="0" t="0"/>
+            <wp:docPr descr="" title="" id="1" name="Picture"/>
+            <a:graphic>
+              <a:graphicData uri="http://schemas.openxmlformats.org/drawingml/2006/picture">
+                <pic:pic>
+                  <pic:nvPicPr>
+                    <pic:cNvPr descr="C:/Data/Github/MADA/CARTERCOLEMAN_MADA_PROJECT/results/BICO_ecfu_lm.png" id="0" name="Picture"/>
+                    <pic:cNvPicPr>
+                      <a:picLocks noChangeArrowheads="1" noChangeAspect="1"/>
+                    </pic:cNvPicPr>
+                  </pic:nvPicPr>
+                  <pic:blipFill>
+                    <a:blip r:embed="rId33"/>
+                    <a:stretch>
+                      <a:fillRect/>
+                    </a:stretch>
+                  </pic:blipFill>
+                  <pic:spPr bwMode="auto">
+                    <a:xfrm>
+                      <a:off x="0" y="0"/>
+                      <a:ext cx="5943600" cy="5943600"/>
+                    </a:xfrm>
+                    <a:prstGeom prst="rect">
+                      <a:avLst/>
+                    </a:prstGeom>
+                    <a:noFill/>
+                    <a:ln w="9525">
+                      <a:noFill/>
+                      <a:headEnd/>
+                      <a:tailEnd/>
+                    </a:ln>
+                  </pic:spPr>
+                </pic:pic>
+              </a:graphicData>
+            </a:graphic>
+          </wp:inline>
+        </w:drawing>
+      </w:r>
+    </w:p>
+    <w:p>
+      <w:pPr>
+        <w:pStyle w:val="BodyText"/>
+      </w:pPr>
+      <w:r>
+        <w:t xml:space="preserve">The results indicated that only the relationship between E. Coli (cfu) and Conductivity were significant for both the train data (p = 1.374747e-05) and test data (p = 1.89214e-06). However, both models had high RMSE values, indicating that the models did not fit the data well and could not be used to predict E. coli (cfu) from conductivity, despite a significant relationship. To test how well the LASSO models performed and how well they fit our data, Root Mean Squared Error (RMSE) was calculated for each model produced and for predicted values of MIDO stream health variables, using the LASSO models. Residuals between actual and predicted values were calculated to show how well the models could predict values. Finally, all RMSE values (actual and predicted data models) were compared to a null model for both biological score and E. coli cfu to evaluate model performance.</w:t>
+      </w:r>
+    </w:p>
+    <w:p>
+      <w:pPr>
+        <w:pStyle w:val="TableCaption"/>
+      </w:pPr>
+      <w:r>
+        <w:t xml:space="preserve">Table 1: Linear Fit Model: E. Coli CFU predicted by Conductivity in the Trained MIDO Data Set</w:t>
+      </w:r>
+    </w:p>
+    <w:tbl>
+      <w:tblPr>
+        <w:tblStyle w:val="Table"/>
+        <w:tblW w:type="pct" w:w="0.0"/>
+        <w:tblLook w:firstRow="1" w:lastRow="0" w:firstColumn="0" w:lastColumn="0" w:noHBand="0" w:noVBand="0" w:val="0020"/>
+        <w:tblCaption w:val="Table 1: Linear Fit Model: E. Coli CFU predicted by Conductivity in the Trained MIDO Data Set"/>
+      </w:tblPr>
+      <w:tblGrid/>
+      <w:tr>
+        <w:tc>
+          <w:p>
+            <w:pPr>
+              <w:pStyle w:val="Compact"/>
+              <w:jc w:val="left"/>
+            </w:pPr>
+            <w:r>
+              <w:t xml:space="preserve">term</w:t>
+            </w:r>
+          </w:p>
+        </w:tc>
+        <w:tc>
+          <w:p>
+            <w:pPr>
+              <w:pStyle w:val="Compact"/>
+              <w:jc w:val="right"/>
+            </w:pPr>
+            <w:r>
+              <w:t xml:space="preserve">estimate</w:t>
+            </w:r>
+          </w:p>
+        </w:tc>
+        <w:tc>
+          <w:p>
+            <w:pPr>
+              <w:pStyle w:val="Compact"/>
+              <w:jc w:val="right"/>
+            </w:pPr>
+            <w:r>
+              <w:t xml:space="preserve">std.error</w:t>
+            </w:r>
+          </w:p>
+        </w:tc>
+        <w:tc>
+          <w:p>
+            <w:pPr>
+              <w:pStyle w:val="Compact"/>
+              <w:jc w:val="right"/>
+            </w:pPr>
+            <w:r>
+              <w:t xml:space="preserve">statistic</w:t>
+            </w:r>
+          </w:p>
+        </w:tc>
+        <w:tc>
+          <w:p>
+            <w:pPr>
+              <w:pStyle w:val="Compact"/>
+              <w:jc w:val="right"/>
+            </w:pPr>
+            <w:r>
+              <w:t xml:space="preserve">p.value</w:t>
+            </w:r>
+          </w:p>
+        </w:tc>
+      </w:tr>
+      <w:tr>
+        <w:tc>
+          <w:p>
+            <w:pPr>
+              <w:pStyle w:val="Compact"/>
+              <w:jc w:val="left"/>
+            </w:pPr>
+            <w:r>
+              <w:t xml:space="preserve">(Intercept)</w:t>
+            </w:r>
+          </w:p>
+        </w:tc>
+        <w:tc>
+          <w:p>
+            <w:pPr>
+              <w:pStyle w:val="Compact"/>
+              <w:jc w:val="right"/>
+            </w:pPr>
+            <w:r>
+              <w:t xml:space="preserve">543.5227</w:t>
+            </w:r>
+          </w:p>
+        </w:tc>
+        <w:tc>
+          <w:p>
+            <w:pPr>
+              <w:pStyle w:val="Compact"/>
+              <w:jc w:val="right"/>
+            </w:pPr>
+            <w:r>
+              <w:t xml:space="preserve">123.8805</w:t>
+            </w:r>
+          </w:p>
+        </w:tc>
+        <w:tc>
+          <w:p>
+            <w:pPr>
+              <w:pStyle w:val="Compact"/>
+              <w:jc w:val="right"/>
+            </w:pPr>
+            <w:r>
+              <w:t xml:space="preserve">4.387475</w:t>
+            </w:r>
+          </w:p>
+        </w:tc>
+        <w:tc>
+          <w:p>
+            <w:pPr>
+              <w:pStyle w:val="Compact"/>
+              <w:jc w:val="right"/>
+            </w:pPr>
+            <w:r>
+              <w:t xml:space="preserve">4.3e-05</w:t>
+            </w:r>
+          </w:p>
+        </w:tc>
+      </w:tr>
+    </w:tbl>
+    <w:p>
+      <w:pPr>
+        <w:pStyle w:val="BodyText"/>
+      </w:pPr>
+    </w:p>
+    <w:p>
+      <w:pPr>
+        <w:pStyle w:val="TableCaption"/>
+      </w:pPr>
+      <w:r>
+        <w:t xml:space="preserve">Table 2: Root Mean Square Error: E. Coli CFU predicted by Conductivity in the Trained MIDO Data Set</w:t>
+      </w:r>
+    </w:p>
+    <w:tbl>
+      <w:tblPr>
+        <w:tblStyle w:val="Table"/>
+        <w:tblW w:type="pct" w:w="0.0"/>
+        <w:tblLook w:firstRow="1" w:lastRow="0" w:firstColumn="0" w:lastColumn="0" w:noHBand="0" w:noVBand="0" w:val="0020"/>
+        <w:tblCaption w:val="Table 2: Root Mean Square Error: E. Coli CFU predicted by Conductivity in the Trained MIDO Data Set"/>
+      </w:tblPr>
+      <w:tblGrid/>
+      <w:tr>
+        <w:tc>
+          <w:p>
+            <w:pPr>
+              <w:pStyle w:val="Compact"/>
+              <w:jc w:val="left"/>
+            </w:pPr>
+            <w:r>
+              <w:t xml:space="preserve">.metric</w:t>
+            </w:r>
+          </w:p>
+        </w:tc>
+        <w:tc>
+          <w:p>
+            <w:pPr>
+              <w:pStyle w:val="Compact"/>
+              <w:jc w:val="left"/>
+            </w:pPr>
+            <w:r>
+              <w:t xml:space="preserve">.estimator</w:t>
+            </w:r>
+          </w:p>
+        </w:tc>
+        <w:tc>
+          <w:p>
+            <w:pPr>
+              <w:pStyle w:val="Compact"/>
+              <w:jc w:val="right"/>
+            </w:pPr>
+            <w:r>
+              <w:t xml:space="preserve">.estimate</w:t>
+            </w:r>
+          </w:p>
+        </w:tc>
+      </w:tr>
+      <w:tr>
+        <w:tc>
+          <w:p>
+            <w:pPr>
+              <w:pStyle w:val="Compact"/>
+              <w:jc w:val="left"/>
+            </w:pPr>
+            <w:r>
+              <w:t xml:space="preserve">rmse</w:t>
+            </w:r>
+          </w:p>
+        </w:tc>
+        <w:tc>
+          <w:p>
+            <w:pPr>
+              <w:pStyle w:val="Compact"/>
+              <w:jc w:val="left"/>
+            </w:pPr>
+            <w:r>
+              <w:t xml:space="preserve">standard</w:t>
+            </w:r>
+          </w:p>
+        </w:tc>
+        <w:tc>
+          <w:p>
+            <w:pPr>
+              <w:pStyle w:val="Compact"/>
+              <w:jc w:val="right"/>
+            </w:pPr>
+            <w:r>
+              <w:t xml:space="preserve">998.7567</w:t>
+            </w:r>
+          </w:p>
+        </w:tc>
+      </w:tr>
+    </w:tbl>
+    <w:p>
+      <w:pPr>
+        <w:pStyle w:val="BodyText"/>
+      </w:pPr>
+    </w:p>
+    <w:p>
+      <w:pPr>
+        <w:pStyle w:val="BodyText"/>
+      </w:pPr>
+      <w:r>
+        <w:t xml:space="preserve">The null linear models for biological score and E. coli cfu produced a RMSE = 6.63, with a standard deviation of 0.13 and RMSE = 0.52, with a standard deviation of 0.014, respectively. Results from the biological score LASSO machine learning model indicated that model 47 is the best performing models (RMSE = 6.50; STE = 0.16). However, based on comparative RMSE scores, model 47 does not really perform any better than the null model. This indicates that it is a bad fit to the MIDO data. Results from the E. coli cfu LASSO machine learning model indicated that model 41 is the best performing models (RMSE = 0.50; STE = 0.012). However, based on comparative RMSE scores, model 41 does not really perform any better than the null model. This indicates that it is a bad fit to the MIDO data.</w:t>
+      </w:r>
+    </w:p>
+    <w:p>
+      <w:pPr>
+        <w:pStyle w:val="TableCaption"/>
+      </w:pPr>
+      <w:r>
+        <w:t xml:space="preserve">Table 3: Root Mean Squared Error and Standard Deviation for Biological Score Null Linear Model</w:t>
+      </w:r>
+    </w:p>
+    <w:tbl>
+      <w:tblPr>
+        <w:tblStyle w:val="Table"/>
+        <w:tblW w:type="pct" w:w="0.0"/>
+        <w:tblLook w:firstRow="1" w:lastRow="0" w:firstColumn="0" w:lastColumn="0" w:noHBand="0" w:noVBand="0" w:val="0020"/>
+        <w:tblCaption w:val="Table 3: Root Mean Squared Error and Standard Deviation for Biological Score Null Linear Model"/>
+      </w:tblPr>
+      <w:tblGrid/>
+      <w:tr>
+        <w:tc>
+          <w:p>
+            <w:pPr>
+              <w:pStyle w:val="Compact"/>
+              <w:jc w:val="left"/>
+            </w:pPr>
+            <w:r>
+              <w:t xml:space="preserve">.metric</w:t>
+            </w:r>
+          </w:p>
+        </w:tc>
+        <w:tc>
+          <w:p>
+            <w:pPr>
+              <w:pStyle w:val="Compact"/>
+              <w:jc w:val="left"/>
+            </w:pPr>
+            <w:r>
+              <w:t xml:space="preserve">.estimator</w:t>
+            </w:r>
+          </w:p>
+        </w:tc>
+        <w:tc>
+          <w:p>
+            <w:pPr>
+              <w:pStyle w:val="Compact"/>
+              <w:jc w:val="right"/>
+            </w:pPr>
+            <w:r>
+              <w:t xml:space="preserve">mean</w:t>
+            </w:r>
+          </w:p>
+        </w:tc>
+        <w:tc>
+          <w:p>
+            <w:pPr>
+              <w:pStyle w:val="Compact"/>
+              <w:jc w:val="right"/>
+            </w:pPr>
+            <w:r>
+              <w:t xml:space="preserve">n</w:t>
+            </w:r>
+          </w:p>
+        </w:tc>
+        <w:tc>
+          <w:p>
+            <w:pPr>
+              <w:pStyle w:val="Compact"/>
+              <w:jc w:val="right"/>
+            </w:pPr>
+            <w:r>
+              <w:t xml:space="preserve">std_err</w:t>
+            </w:r>
+          </w:p>
+        </w:tc>
+        <w:tc>
+          <w:p>
+            <w:pPr>
+              <w:pStyle w:val="Compact"/>
+              <w:jc w:val="left"/>
+            </w:pPr>
+            <w:r>
+              <w:t xml:space="preserve">.config</w:t>
+            </w:r>
+          </w:p>
+        </w:tc>
+      </w:tr>
+      <w:tr>
+        <w:tc>
+          <w:p>
+            <w:pPr>
+              <w:pStyle w:val="Compact"/>
+              <w:jc w:val="left"/>
+            </w:pPr>
+            <w:r>
+              <w:t xml:space="preserve">rmse</w:t>
+            </w:r>
+          </w:p>
+        </w:tc>
+        <w:tc>
+          <w:p>
+            <w:pPr>
+              <w:pStyle w:val="Compact"/>
+              <w:jc w:val="left"/>
+            </w:pPr>
+            <w:r>
+              <w:t xml:space="preserve">standard</w:t>
+            </w:r>
+          </w:p>
+        </w:tc>
+        <w:tc>
+          <w:p>
+            <w:pPr>
+              <w:pStyle w:val="Compact"/>
+              <w:jc w:val="right"/>
+            </w:pPr>
+            <w:r>
+              <w:t xml:space="preserve">6.628388</w:t>
+            </w:r>
+          </w:p>
+        </w:tc>
+        <w:tc>
+          <w:p>
+            <w:pPr>
+              <w:pStyle w:val="Compact"/>
+              <w:jc w:val="right"/>
+            </w:pPr>
+            <w:r>
+              <w:t xml:space="preserve">25</w:t>
+            </w:r>
+          </w:p>
+        </w:tc>
+        <w:tc>
+          <w:p>
+            <w:pPr>
+              <w:pStyle w:val="Compact"/>
+              <w:jc w:val="right"/>
+            </w:pPr>
+            <w:r>
+              <w:t xml:space="preserve">0.1313342</w:t>
+            </w:r>
+          </w:p>
+        </w:tc>
+        <w:tc>
+          <w:p>
+            <w:pPr>
+              <w:pStyle w:val="Compact"/>
+              <w:jc w:val="left"/>
+            </w:pPr>
+            <w:r>
+              <w:t xml:space="preserve">Preprocessor1_Model1</w:t>
+            </w:r>
+          </w:p>
+        </w:tc>
+      </w:tr>
+      <w:tr>
+        <w:tc>
+          <w:p>
+            <w:pPr>
+              <w:pStyle w:val="Compact"/>
+              <w:jc w:val="left"/>
+            </w:pPr>
+            <w:r>
+              <w:t xml:space="preserve">rsq</w:t>
+            </w:r>
+          </w:p>
+        </w:tc>
+        <w:tc>
+          <w:p>
+            <w:pPr>
+              <w:pStyle w:val="Compact"/>
+              <w:jc w:val="left"/>
+            </w:pPr>
+            <w:r>
+              <w:t xml:space="preserve">standard</w:t>
+            </w:r>
+          </w:p>
+        </w:tc>
+        <w:tc>
+          <w:p>
+            <w:pPr>
+              <w:pStyle w:val="Compact"/>
+              <w:jc w:val="right"/>
+            </w:pPr>
+            <w:r>
+              <w:t xml:space="preserve">NaN</w:t>
+            </w:r>
+          </w:p>
+        </w:tc>
+        <w:tc>
+          <w:p>
+            <w:pPr>
+              <w:pStyle w:val="Compact"/>
+              <w:jc w:val="right"/>
+            </w:pPr>
+            <w:r>
+              <w:t xml:space="preserve">0</w:t>
+            </w:r>
+          </w:p>
+        </w:tc>
+        <w:tc>
+          <w:p>
+            <w:pPr>
+              <w:pStyle w:val="Compact"/>
+              <w:jc w:val="right"/>
+            </w:pPr>
+            <w:r>
+              <w:t xml:space="preserve">NA</w:t>
+            </w:r>
+          </w:p>
+        </w:tc>
+        <w:tc>
+          <w:p>
+            <w:pPr>
+              <w:pStyle w:val="Compact"/>
+              <w:jc w:val="left"/>
+            </w:pPr>
+            <w:r>
+              <w:t xml:space="preserve">Preprocessor1_Model1</w:t>
+            </w:r>
+          </w:p>
+        </w:tc>
+      </w:tr>
+    </w:tbl>
+    <w:p>
+      <w:pPr>
+        <w:pStyle w:val="BodyText"/>
+      </w:pPr>
+    </w:p>
+    <w:p>
+      <w:pPr>
+        <w:pStyle w:val="TableCaption"/>
+      </w:pPr>
+      <w:r>
+        <w:t xml:space="preserve">Table 4: Top 5 best performing LASSO Models for Biological Score as the Outcome</w:t>
+      </w:r>
+    </w:p>
+    <w:tbl>
+      <w:tblPr>
+        <w:tblStyle w:val="Table"/>
+        <w:tblW w:type="pct" w:w="0.0"/>
+        <w:tblLook w:firstRow="1" w:lastRow="0" w:firstColumn="0" w:lastColumn="0" w:noHBand="0" w:noVBand="0" w:val="0020"/>
+        <w:tblCaption w:val="Table 4: Top 5 best performing LASSO Models for Biological Score as the Outcome"/>
+      </w:tblPr>
+      <w:tblGrid/>
+      <w:tr>
+        <w:tc>
+          <w:p>
+            <w:pPr>
+              <w:pStyle w:val="Compact"/>
+              <w:jc w:val="right"/>
+            </w:pPr>
+            <w:r>
+              <w:t xml:space="preserve">penalty</w:t>
+            </w:r>
+          </w:p>
+        </w:tc>
+        <w:tc>
+          <w:p>
+            <w:pPr>
+              <w:pStyle w:val="Compact"/>
+              <w:jc w:val="left"/>
+            </w:pPr>
+            <w:r>
+              <w:t xml:space="preserve">.metric</w:t>
+            </w:r>
+          </w:p>
+        </w:tc>
+        <w:tc>
+          <w:p>
+            <w:pPr>
+              <w:pStyle w:val="Compact"/>
+              <w:jc w:val="left"/>
+            </w:pPr>
+            <w:r>
+              <w:t xml:space="preserve">.estimator</w:t>
+            </w:r>
+          </w:p>
+        </w:tc>
+        <w:tc>
+          <w:p>
+            <w:pPr>
+              <w:pStyle w:val="Compact"/>
+              <w:jc w:val="right"/>
+            </w:pPr>
+            <w:r>
+              <w:t xml:space="preserve">mean</w:t>
+            </w:r>
+          </w:p>
+        </w:tc>
+        <w:tc>
+          <w:p>
+            <w:pPr>
+              <w:pStyle w:val="Compact"/>
+              <w:jc w:val="right"/>
+            </w:pPr>
+            <w:r>
+              <w:t xml:space="preserve">n</w:t>
+            </w:r>
+          </w:p>
+        </w:tc>
+        <w:tc>
+          <w:p>
+            <w:pPr>
+              <w:pStyle w:val="Compact"/>
+              <w:jc w:val="right"/>
+            </w:pPr>
+            <w:r>
+              <w:t xml:space="preserve">std_err</w:t>
+            </w:r>
+          </w:p>
+        </w:tc>
+        <w:tc>
+          <w:p>
+            <w:pPr>
+              <w:pStyle w:val="Compact"/>
+              <w:jc w:val="left"/>
+            </w:pPr>
+            <w:r>
+              <w:t xml:space="preserve">.config</w:t>
+            </w:r>
+          </w:p>
+        </w:tc>
+      </w:tr>
+      <w:tr>
+        <w:tc>
+          <w:p>
+            <w:pPr>
+              <w:pStyle w:val="Compact"/>
+              <w:jc w:val="right"/>
+            </w:pPr>
+            <w:r>
+              <w:t xml:space="preserve">0.2442053</w:t>
+            </w:r>
+          </w:p>
+        </w:tc>
+        <w:tc>
+          <w:p>
+            <w:pPr>
+              <w:pStyle w:val="Compact"/>
+              <w:jc w:val="left"/>
+            </w:pPr>
+            <w:r>
+              <w:t xml:space="preserve">rmse</w:t>
+            </w:r>
+          </w:p>
+        </w:tc>
+        <w:tc>
+          <w:p>
+            <w:pPr>
+              <w:pStyle w:val="Compact"/>
+              <w:jc w:val="left"/>
+            </w:pPr>
+            <w:r>
+              <w:t xml:space="preserve">standard</w:t>
+            </w:r>
+          </w:p>
+        </w:tc>
+        <w:tc>
+          <w:p>
+            <w:pPr>
+              <w:pStyle w:val="Compact"/>
+              <w:jc w:val="right"/>
+            </w:pPr>
+            <w:r>
+              <w:t xml:space="preserve">6.490085</w:t>
+            </w:r>
+          </w:p>
+        </w:tc>
+        <w:tc>
+          <w:p>
+            <w:pPr>
+              <w:pStyle w:val="Compact"/>
+              <w:jc w:val="right"/>
+            </w:pPr>
+            <w:r>
+              <w:t xml:space="preserve">25</w:t>
+            </w:r>
+          </w:p>
+        </w:tc>
+        <w:tc>
+          <w:p>
+            <w:pPr>
+              <w:pStyle w:val="Compact"/>
+              <w:jc w:val="right"/>
+            </w:pPr>
+            <w:r>
+              <w:t xml:space="preserve">0.1632713</w:t>
+            </w:r>
+          </w:p>
+        </w:tc>
+        <w:tc>
+          <w:p>
+            <w:pPr>
+              <w:pStyle w:val="Compact"/>
+              <w:jc w:val="left"/>
+            </w:pPr>
+            <w:r>
+              <w:t xml:space="preserve">Preprocessor1_Model47</w:t>
+            </w:r>
+          </w:p>
+        </w:tc>
+      </w:tr>
+      <w:tr>
+        <w:tc>
+          <w:p>
+            <w:pPr>
+              <w:pStyle w:val="Compact"/>
+              <w:jc w:val="right"/>
+            </w:pPr>
+            <w:r>
+              <w:t xml:space="preserve">0.3906940</w:t>
+            </w:r>
+          </w:p>
+        </w:tc>
+        <w:tc>
+          <w:p>
+            <w:pPr>
+              <w:pStyle w:val="Compact"/>
+              <w:jc w:val="left"/>
+            </w:pPr>
+            <w:r>
+              <w:t xml:space="preserve">rmse</w:t>
+            </w:r>
+          </w:p>
+        </w:tc>
+        <w:tc>
+          <w:p>
+            <w:pPr>
+              <w:pStyle w:val="Compact"/>
+              <w:jc w:val="left"/>
+            </w:pPr>
+            <w:r>
+              <w:t xml:space="preserve">standard</w:t>
+            </w:r>
+          </w:p>
+        </w:tc>
+        <w:tc>
+          <w:p>
+            <w:pPr>
+              <w:pStyle w:val="Compact"/>
+              <w:jc w:val="right"/>
+            </w:pPr>
+            <w:r>
+              <w:t xml:space="preserve">6.491326</w:t>
+            </w:r>
+          </w:p>
+        </w:tc>
+        <w:tc>
+          <w:p>
+            <w:pPr>
+              <w:pStyle w:val="Compact"/>
+              <w:jc w:val="right"/>
+            </w:pPr>
+            <w:r>
+              <w:t xml:space="preserve">25</w:t>
+            </w:r>
+          </w:p>
+        </w:tc>
+        <w:tc>
+          <w:p>
+            <w:pPr>
+              <w:pStyle w:val="Compact"/>
+              <w:jc w:val="right"/>
+            </w:pPr>
+            <w:r>
+              <w:t xml:space="preserve">0.1502093</w:t>
+            </w:r>
+          </w:p>
+        </w:tc>
+        <w:tc>
+          <w:p>
+            <w:pPr>
+              <w:pStyle w:val="Compact"/>
+              <w:jc w:val="left"/>
+            </w:pPr>
+            <w:r>
+              <w:t xml:space="preserve">Preprocessor1_Model48</w:t>
+            </w:r>
+          </w:p>
+        </w:tc>
+      </w:tr>
+      <w:tr>
+        <w:tc>
+          <w:p>
+            <w:pPr>
+              <w:pStyle w:val="Compact"/>
+              <w:jc w:val="right"/>
+            </w:pPr>
+            <w:r>
+              <w:t xml:space="preserve">0.1526418</w:t>
+            </w:r>
+          </w:p>
+        </w:tc>
+        <w:tc>
+          <w:p>
+            <w:pPr>
+              <w:pStyle w:val="Compact"/>
+              <w:jc w:val="left"/>
+            </w:pPr>
+            <w:r>
+              <w:t xml:space="preserve">rmse</w:t>
+            </w:r>
+          </w:p>
+        </w:tc>
+        <w:tc>
+          <w:p>
+            <w:pPr>
+              <w:pStyle w:val="Compact"/>
+              <w:jc w:val="left"/>
+            </w:pPr>
+            <w:r>
+              <w:t xml:space="preserve">standard</w:t>
+            </w:r>
+          </w:p>
+        </w:tc>
+        <w:tc>
+          <w:p>
+            <w:pPr>
+              <w:pStyle w:val="Compact"/>
+              <w:jc w:val="right"/>
+            </w:pPr>
+            <w:r>
+              <w:t xml:space="preserve">6.537139</w:t>
+            </w:r>
+          </w:p>
+        </w:tc>
+        <w:tc>
+          <w:p>
+            <w:pPr>
+              <w:pStyle w:val="Compact"/>
+              <w:jc w:val="right"/>
+            </w:pPr>
+            <w:r>
+              <w:t xml:space="preserve">25</w:t>
+            </w:r>
+          </w:p>
+        </w:tc>
+        <w:tc>
+          <w:p>
+            <w:pPr>
+              <w:pStyle w:val="Compact"/>
+              <w:jc w:val="right"/>
+            </w:pPr>
+            <w:r>
+              <w:t xml:space="preserve">0.1744540</w:t>
+            </w:r>
+          </w:p>
+        </w:tc>
+        <w:tc>
+          <w:p>
+            <w:pPr>
+              <w:pStyle w:val="Compact"/>
+              <w:jc w:val="left"/>
+            </w:pPr>
+            <w:r>
+              <w:t xml:space="preserve">Preprocessor1_Model46</w:t>
+            </w:r>
+          </w:p>
+        </w:tc>
+      </w:tr>
+      <w:tr>
+        <w:tc>
+          <w:p>
+            <w:pPr>
+              <w:pStyle w:val="Compact"/>
+              <w:jc w:val="right"/>
+            </w:pPr>
+            <w:r>
+              <w:t xml:space="preserve">0.6250552</w:t>
+            </w:r>
+          </w:p>
+        </w:tc>
+        <w:tc>
+          <w:p>
+            <w:pPr>
+              <w:pStyle w:val="Compact"/>
+              <w:jc w:val="left"/>
+            </w:pPr>
+            <w:r>
+              <w:t xml:space="preserve">rmse</w:t>
+            </w:r>
+          </w:p>
+        </w:tc>
+        <w:tc>
+          <w:p>
+            <w:pPr>
+              <w:pStyle w:val="Compact"/>
+              <w:jc w:val="left"/>
+            </w:pPr>
+            <w:r>
+              <w:t xml:space="preserve">standard</w:t>
+            </w:r>
+          </w:p>
+        </w:tc>
+        <w:tc>
+          <w:p>
+            <w:pPr>
+              <w:pStyle w:val="Compact"/>
+              <w:jc w:val="right"/>
+            </w:pPr>
+            <w:r>
+              <w:t xml:space="preserve">6.541565</w:t>
+            </w:r>
+          </w:p>
+        </w:tc>
+        <w:tc>
+          <w:p>
+            <w:pPr>
+              <w:pStyle w:val="Compact"/>
+              <w:jc w:val="right"/>
+            </w:pPr>
+            <w:r>
+              <w:t xml:space="preserve">25</w:t>
+            </w:r>
+          </w:p>
+        </w:tc>
+        <w:tc>
+          <w:p>
+            <w:pPr>
+              <w:pStyle w:val="Compact"/>
+              <w:jc w:val="right"/>
+            </w:pPr>
+            <w:r>
+              <w:t xml:space="preserve">0.1382506</w:t>
+            </w:r>
+          </w:p>
+        </w:tc>
+        <w:tc>
+          <w:p>
+            <w:pPr>
+              <w:pStyle w:val="Compact"/>
+              <w:jc w:val="left"/>
+            </w:pPr>
+            <w:r>
+              <w:t xml:space="preserve">Preprocessor1_Model49</w:t>
+            </w:r>
+          </w:p>
+        </w:tc>
+      </w:tr>
+      <w:tr>
+        <w:tc>
+          <w:p>
+            <w:pPr>
+              <w:pStyle w:val="Compact"/>
+              <w:jc w:val="right"/>
+            </w:pPr>
+            <w:r>
+              <w:t xml:space="preserve">0.0954095</w:t>
+            </w:r>
+          </w:p>
+        </w:tc>
+        <w:tc>
+          <w:p>
+            <w:pPr>
+              <w:pStyle w:val="Compact"/>
+              <w:jc w:val="left"/>
+            </w:pPr>
+            <w:r>
+              <w:t xml:space="preserve">rmse</w:t>
+            </w:r>
+          </w:p>
+        </w:tc>
+        <w:tc>
+          <w:p>
+            <w:pPr>
+              <w:pStyle w:val="Compact"/>
+              <w:jc w:val="left"/>
+            </w:pPr>
+            <w:r>
+              <w:t xml:space="preserve">standard</w:t>
+            </w:r>
+          </w:p>
+        </w:tc>
+        <w:tc>
+          <w:p>
+            <w:pPr>
+              <w:pStyle w:val="Compact"/>
+              <w:jc w:val="right"/>
+            </w:pPr>
+            <w:r>
+              <w:t xml:space="preserve">6.592059</w:t>
+            </w:r>
+          </w:p>
+        </w:tc>
+        <w:tc>
+          <w:p>
+            <w:pPr>
+              <w:pStyle w:val="Compact"/>
+              <w:jc w:val="right"/>
+            </w:pPr>
+            <w:r>
+              <w:t xml:space="preserve">25</w:t>
+            </w:r>
+          </w:p>
+        </w:tc>
+        <w:tc>
+          <w:p>
+            <w:pPr>
+              <w:pStyle w:val="Compact"/>
+              <w:jc w:val="right"/>
+            </w:pPr>
+            <w:r>
+              <w:t xml:space="preserve">0.1863224</w:t>
+            </w:r>
+          </w:p>
+        </w:tc>
+        <w:tc>
+          <w:p>
+            <w:pPr>
+              <w:pStyle w:val="Compact"/>
+              <w:jc w:val="left"/>
+            </w:pPr>
+            <w:r>
+              <w:t xml:space="preserve">Preprocessor1_Model45</w:t>
+            </w:r>
+          </w:p>
+        </w:tc>
+      </w:tr>
+    </w:tbl>
+    <w:p>
+      <w:pPr>
+        <w:pStyle w:val="BodyText"/>
+      </w:pPr>
+    </w:p>
+    <w:p>
+      <w:pPr>
+        <w:pStyle w:val="TableCaption"/>
+      </w:pPr>
+      <w:r>
+        <w:t xml:space="preserve">Table 5: Root Mean Squared Error and Standard Deviation for E. coli cfu Null Linear Model</w:t>
+      </w:r>
+    </w:p>
+    <w:tbl>
+      <w:tblPr>
+        <w:tblStyle w:val="Table"/>
+        <w:tblW w:type="pct" w:w="0.0"/>
+        <w:tblLook w:firstRow="1" w:lastRow="0" w:firstColumn="0" w:lastColumn="0" w:noHBand="0" w:noVBand="0" w:val="0020"/>
+        <w:tblCaption w:val="Table 5: Root Mean Squared Error and Standard Deviation for E. coli cfu Null Linear Model"/>
+      </w:tblPr>
+      <w:tblGrid/>
+      <w:tr>
+        <w:tc>
+          <w:p>
+            <w:pPr>
+              <w:pStyle w:val="Compact"/>
+              <w:jc w:val="left"/>
+            </w:pPr>
+            <w:r>
+              <w:t xml:space="preserve">.metric</w:t>
+            </w:r>
+          </w:p>
+        </w:tc>
+        <w:tc>
+          <w:p>
+            <w:pPr>
+              <w:pStyle w:val="Compact"/>
+              <w:jc w:val="left"/>
+            </w:pPr>
+            <w:r>
+              <w:t xml:space="preserve">.estimator</w:t>
+            </w:r>
+          </w:p>
+        </w:tc>
+        <w:tc>
+          <w:p>
+            <w:pPr>
+              <w:pStyle w:val="Compact"/>
+              <w:jc w:val="right"/>
+            </w:pPr>
+            <w:r>
+              <w:t xml:space="preserve">mean</w:t>
+            </w:r>
+          </w:p>
+        </w:tc>
+        <w:tc>
+          <w:p>
+            <w:pPr>
+              <w:pStyle w:val="Compact"/>
+              <w:jc w:val="right"/>
+            </w:pPr>
+            <w:r>
+              <w:t xml:space="preserve">n</w:t>
+            </w:r>
+          </w:p>
+        </w:tc>
+        <w:tc>
+          <w:p>
+            <w:pPr>
+              <w:pStyle w:val="Compact"/>
+              <w:jc w:val="right"/>
+            </w:pPr>
+            <w:r>
+              <w:t xml:space="preserve">std_err</w:t>
+            </w:r>
+          </w:p>
+        </w:tc>
+        <w:tc>
+          <w:p>
+            <w:pPr>
+              <w:pStyle w:val="Compact"/>
+              <w:jc w:val="left"/>
+            </w:pPr>
+            <w:r>
+              <w:t xml:space="preserve">.config</w:t>
+            </w:r>
+          </w:p>
+        </w:tc>
+      </w:tr>
+      <w:tr>
+        <w:tc>
+          <w:p>
+            <w:pPr>
+              <w:pStyle w:val="Compact"/>
+              <w:jc w:val="left"/>
+            </w:pPr>
+            <w:r>
+              <w:t xml:space="preserve">rmse</w:t>
+            </w:r>
+          </w:p>
+        </w:tc>
+        <w:tc>
+          <w:p>
+            <w:pPr>
+              <w:pStyle w:val="Compact"/>
+              <w:jc w:val="left"/>
+            </w:pPr>
+            <w:r>
+              <w:t xml:space="preserve">standard</w:t>
+            </w:r>
+          </w:p>
+        </w:tc>
+        <w:tc>
+          <w:p>
+            <w:pPr>
+              <w:pStyle w:val="Compact"/>
+              <w:jc w:val="right"/>
+            </w:pPr>
+            <w:r>
+              <w:t xml:space="preserve">0.5244775</w:t>
+            </w:r>
+          </w:p>
+        </w:tc>
+        <w:tc>
+          <w:p>
+            <w:pPr>
+              <w:pStyle w:val="Compact"/>
+              <w:jc w:val="right"/>
+            </w:pPr>
+            <w:r>
+              <w:t xml:space="preserve">25</w:t>
+            </w:r>
+          </w:p>
+        </w:tc>
+        <w:tc>
+          <w:p>
+            <w:pPr>
+              <w:pStyle w:val="Compact"/>
+              <w:jc w:val="right"/>
+            </w:pPr>
+            <w:r>
+              <w:t xml:space="preserve">0.0138556</w:t>
+            </w:r>
+          </w:p>
+        </w:tc>
+        <w:tc>
+          <w:p>
+            <w:pPr>
+              <w:pStyle w:val="Compact"/>
+              <w:jc w:val="left"/>
+            </w:pPr>
+            <w:r>
+              <w:t xml:space="preserve">Preprocessor1_Model1</w:t>
+            </w:r>
+          </w:p>
+        </w:tc>
+      </w:tr>
+      <w:tr>
+        <w:tc>
+          <w:p>
+            <w:pPr>
+              <w:pStyle w:val="Compact"/>
+              <w:jc w:val="left"/>
+            </w:pPr>
+            <w:r>
+              <w:t xml:space="preserve">rsq</w:t>
+            </w:r>
+          </w:p>
+        </w:tc>
+        <w:tc>
+          <w:p>
+            <w:pPr>
+              <w:pStyle w:val="Compact"/>
+              <w:jc w:val="left"/>
+            </w:pPr>
+            <w:r>
+              <w:t xml:space="preserve">standard</w:t>
+            </w:r>
+          </w:p>
+        </w:tc>
+        <w:tc>
+          <w:p>
+            <w:pPr>
+              <w:pStyle w:val="Compact"/>
+              <w:jc w:val="right"/>
+            </w:pPr>
+            <w:r>
+              <w:t xml:space="preserve">NaN</w:t>
+            </w:r>
+          </w:p>
+        </w:tc>
+        <w:tc>
+          <w:p>
+            <w:pPr>
+              <w:pStyle w:val="Compact"/>
+              <w:jc w:val="right"/>
+            </w:pPr>
+            <w:r>
+              <w:t xml:space="preserve">0</w:t>
+            </w:r>
+          </w:p>
+        </w:tc>
+        <w:tc>
+          <w:p>
+            <w:pPr>
+              <w:pStyle w:val="Compact"/>
+              <w:jc w:val="right"/>
+            </w:pPr>
+            <w:r>
+              <w:t xml:space="preserve">NA</w:t>
+            </w:r>
+          </w:p>
+        </w:tc>
+        <w:tc>
+          <w:p>
+            <w:pPr>
+              <w:pStyle w:val="Compact"/>
+              <w:jc w:val="left"/>
+            </w:pPr>
+            <w:r>
+              <w:t xml:space="preserve">Preprocessor1_Model1</w:t>
+            </w:r>
+          </w:p>
+        </w:tc>
+      </w:tr>
+    </w:tbl>
+    <w:p>
+      <w:pPr>
+        <w:pStyle w:val="BodyText"/>
+      </w:pPr>
+    </w:p>
+    <w:p>
+      <w:pPr>
+        <w:pStyle w:val="TableCaption"/>
+      </w:pPr>
+      <w:r>
+        <w:t xml:space="preserve">Table 6: Top 5 best performing LASSO Models for E. coli cfu as the Outcome</w:t>
+      </w:r>
+    </w:p>
+    <w:tbl>
+      <w:tblPr>
+        <w:tblStyle w:val="Table"/>
+        <w:tblW w:type="pct" w:w="0.0"/>
+        <w:tblLook w:firstRow="1" w:lastRow="0" w:firstColumn="0" w:lastColumn="0" w:noHBand="0" w:noVBand="0" w:val="0020"/>
+        <w:tblCaption w:val="Table 6: Top 5 best performing LASSO Models for E. coli cfu as the Outcome"/>
+      </w:tblPr>
+      <w:tblGrid/>
+      <w:tr>
+        <w:tc>
+          <w:p>
+            <w:pPr>
+              <w:pStyle w:val="Compact"/>
+              <w:jc w:val="right"/>
+            </w:pPr>
+            <w:r>
+              <w:t xml:space="preserve">penalty</w:t>
+            </w:r>
+          </w:p>
+        </w:tc>
+        <w:tc>
+          <w:p>
+            <w:pPr>
+              <w:pStyle w:val="Compact"/>
+              <w:jc w:val="left"/>
+            </w:pPr>
+            <w:r>
+              <w:t xml:space="preserve">.metric</w:t>
+            </w:r>
+          </w:p>
+        </w:tc>
+        <w:tc>
+          <w:p>
+            <w:pPr>
+              <w:pStyle w:val="Compact"/>
+              <w:jc w:val="left"/>
+            </w:pPr>
+            <w:r>
+              <w:t xml:space="preserve">.estimator</w:t>
+            </w:r>
+          </w:p>
+        </w:tc>
+        <w:tc>
+          <w:p>
+            <w:pPr>
+              <w:pStyle w:val="Compact"/>
+              <w:jc w:val="right"/>
+            </w:pPr>
+            <w:r>
+              <w:t xml:space="preserve">mean</w:t>
+            </w:r>
+          </w:p>
+        </w:tc>
+        <w:tc>
+          <w:p>
+            <w:pPr>
+              <w:pStyle w:val="Compact"/>
+              <w:jc w:val="right"/>
+            </w:pPr>
+            <w:r>
+              <w:t xml:space="preserve">n</w:t>
+            </w:r>
+          </w:p>
+        </w:tc>
+        <w:tc>
+          <w:p>
+            <w:pPr>
+              <w:pStyle w:val="Compact"/>
+              <w:jc w:val="right"/>
+            </w:pPr>
+            <w:r>
+              <w:t xml:space="preserve">std_err</w:t>
+            </w:r>
+          </w:p>
+        </w:tc>
+        <w:tc>
+          <w:p>
+            <w:pPr>
+              <w:pStyle w:val="Compact"/>
+              <w:jc w:val="left"/>
+            </w:pPr>
+            <w:r>
+              <w:t xml:space="preserve">.config</w:t>
+            </w:r>
+          </w:p>
+        </w:tc>
+      </w:tr>
+      <w:tr>
+        <w:tc>
+          <w:p>
+            <w:pPr>
+              <w:pStyle w:val="Compact"/>
+              <w:jc w:val="right"/>
+            </w:pPr>
+            <w:r>
+              <w:t xml:space="preserve">0.0145635</w:t>
+            </w:r>
+          </w:p>
+        </w:tc>
+        <w:tc>
+          <w:p>
+            <w:pPr>
+              <w:pStyle w:val="Compact"/>
+              <w:jc w:val="left"/>
+            </w:pPr>
+            <w:r>
+              <w:t xml:space="preserve">rmse</w:t>
+            </w:r>
+          </w:p>
+        </w:tc>
+        <w:tc>
+          <w:p>
+            <w:pPr>
+              <w:pStyle w:val="Compact"/>
+              <w:jc w:val="left"/>
+            </w:pPr>
+            <w:r>
+              <w:t xml:space="preserve">standard</w:t>
+            </w:r>
+          </w:p>
+        </w:tc>
+        <w:tc>
+          <w:p>
+            <w:pPr>
+              <w:pStyle w:val="Compact"/>
+              <w:jc w:val="right"/>
+            </w:pPr>
+            <w:r>
+              <w:t xml:space="preserve">0.5046378</w:t>
+            </w:r>
+          </w:p>
+        </w:tc>
+        <w:tc>
+          <w:p>
+            <w:pPr>
+              <w:pStyle w:val="Compact"/>
+              <w:jc w:val="right"/>
+            </w:pPr>
+            <w:r>
+              <w:t xml:space="preserve">25</w:t>
+            </w:r>
+          </w:p>
+        </w:tc>
+        <w:tc>
+          <w:p>
+            <w:pPr>
+              <w:pStyle w:val="Compact"/>
+              <w:jc w:val="right"/>
+            </w:pPr>
+            <w:r>
+              <w:t xml:space="preserve">0.0122163</w:t>
+            </w:r>
+          </w:p>
+        </w:tc>
+        <w:tc>
+          <w:p>
+            <w:pPr>
+              <w:pStyle w:val="Compact"/>
+              <w:jc w:val="left"/>
+            </w:pPr>
+            <w:r>
+              <w:t xml:space="preserve">Preprocessor1_Model41</w:t>
+            </w:r>
+          </w:p>
+        </w:tc>
+      </w:tr>
+      <w:tr>
+        <w:tc>
+          <w:p>
+            <w:pPr>
+              <w:pStyle w:val="Compact"/>
+              <w:jc w:val="right"/>
+            </w:pPr>
+            <w:r>
+              <w:t xml:space="preserve">0.0091030</w:t>
+            </w:r>
+          </w:p>
+        </w:tc>
+        <w:tc>
+          <w:p>
+            <w:pPr>
+              <w:pStyle w:val="Compact"/>
+              <w:jc w:val="left"/>
+            </w:pPr>
+            <w:r>
+              <w:t xml:space="preserve">rmse</w:t>
+            </w:r>
+          </w:p>
+        </w:tc>
+        <w:tc>
+          <w:p>
+            <w:pPr>
+              <w:pStyle w:val="Compact"/>
+              <w:jc w:val="left"/>
+            </w:pPr>
+            <w:r>
+              <w:t xml:space="preserve">standard</w:t>
+            </w:r>
+          </w:p>
+        </w:tc>
+        <w:tc>
+          <w:p>
+            <w:pPr>
+              <w:pStyle w:val="Compact"/>
+              <w:jc w:val="right"/>
+            </w:pPr>
+            <w:r>
+              <w:t xml:space="preserve">0.5046412</w:t>
+            </w:r>
+          </w:p>
+        </w:tc>
+        <w:tc>
+          <w:p>
+            <w:pPr>
+              <w:pStyle w:val="Compact"/>
+              <w:jc w:val="right"/>
+            </w:pPr>
+            <w:r>
+              <w:t xml:space="preserve">25</w:t>
+            </w:r>
+          </w:p>
+        </w:tc>
+        <w:tc>
+          <w:p>
+            <w:pPr>
+              <w:pStyle w:val="Compact"/>
+              <w:jc w:val="right"/>
+            </w:pPr>
+            <w:r>
+              <w:t xml:space="preserve">0.0120305</w:t>
+            </w:r>
+          </w:p>
+        </w:tc>
+        <w:tc>
+          <w:p>
+            <w:pPr>
+              <w:pStyle w:val="Compact"/>
+              <w:jc w:val="left"/>
+            </w:pPr>
+            <w:r>
+              <w:t xml:space="preserve">Preprocessor1_Model40</w:t>
+            </w:r>
+          </w:p>
+        </w:tc>
+      </w:tr>
+      <w:tr>
+        <w:tc>
+          <w:p>
+            <w:pPr>
+              <w:pStyle w:val="Compact"/>
+              <w:jc w:val="right"/>
+            </w:pPr>
+            <w:r>
+              <w:t xml:space="preserve">0.0056899</w:t>
+            </w:r>
+          </w:p>
+        </w:tc>
+        <w:tc>
+          <w:p>
+            <w:pPr>
+              <w:pStyle w:val="Compact"/>
+              <w:jc w:val="left"/>
+            </w:pPr>
+            <w:r>
+              <w:t xml:space="preserve">rmse</w:t>
+            </w:r>
+          </w:p>
+        </w:tc>
+        <w:tc>
+          <w:p>
+            <w:pPr>
+              <w:pStyle w:val="Compact"/>
+              <w:jc w:val="left"/>
+            </w:pPr>
+            <w:r>
+              <w:t xml:space="preserve">standard</w:t>
+            </w:r>
+          </w:p>
+        </w:tc>
+        <w:tc>
+          <w:p>
+            <w:pPr>
+              <w:pStyle w:val="Compact"/>
+              <w:jc w:val="right"/>
+            </w:pPr>
+            <w:r>
+              <w:t xml:space="preserve">0.5048005</w:t>
+            </w:r>
+          </w:p>
+        </w:tc>
+        <w:tc>
+          <w:p>
+            <w:pPr>
+              <w:pStyle w:val="Compact"/>
+              <w:jc w:val="right"/>
+            </w:pPr>
+            <w:r>
+              <w:t xml:space="preserve">25</w:t>
+            </w:r>
+          </w:p>
+        </w:tc>
+        <w:tc>
+          <w:p>
+            <w:pPr>
+              <w:pStyle w:val="Compact"/>
+              <w:jc w:val="right"/>
+            </w:pPr>
+            <w:r>
+              <w:t xml:space="preserve">0.0119313</w:t>
+            </w:r>
+          </w:p>
+        </w:tc>
+        <w:tc>
+          <w:p>
+            <w:pPr>
+              <w:pStyle w:val="Compact"/>
+              <w:jc w:val="left"/>
+            </w:pPr>
+            <w:r>
+              <w:t xml:space="preserve">Preprocessor1_Model39</w:t>
+            </w:r>
+          </w:p>
+        </w:tc>
+      </w:tr>
+      <w:tr>
+        <w:tc>
+          <w:p>
+            <w:pPr>
+              <w:pStyle w:val="Compact"/>
+              <w:jc w:val="right"/>
+            </w:pPr>
+            <w:r>
+              <w:t xml:space="preserve">0.0035565</w:t>
+            </w:r>
+          </w:p>
+        </w:tc>
+        <w:tc>
+          <w:p>
+            <w:pPr>
+              <w:pStyle w:val="Compact"/>
+              <w:jc w:val="left"/>
+            </w:pPr>
+            <w:r>
+              <w:t xml:space="preserve">rmse</w:t>
+            </w:r>
+          </w:p>
+        </w:tc>
+        <w:tc>
+          <w:p>
+            <w:pPr>
+              <w:pStyle w:val="Compact"/>
+              <w:jc w:val="left"/>
+            </w:pPr>
+            <w:r>
+              <w:t xml:space="preserve">standard</w:t>
+            </w:r>
+          </w:p>
+        </w:tc>
+        <w:tc>
+          <w:p>
+            <w:pPr>
+              <w:pStyle w:val="Compact"/>
+              <w:jc w:val="right"/>
+            </w:pPr>
+            <w:r>
+              <w:t xml:space="preserve">0.5049614</w:t>
+            </w:r>
+          </w:p>
+        </w:tc>
+        <w:tc>
+          <w:p>
+            <w:pPr>
+              <w:pStyle w:val="Compact"/>
+              <w:jc w:val="right"/>
+            </w:pPr>
+            <w:r>
+              <w:t xml:space="preserve">25</w:t>
+            </w:r>
+          </w:p>
+        </w:tc>
+        <w:tc>
+          <w:p>
+            <w:pPr>
+              <w:pStyle w:val="Compact"/>
+              <w:jc w:val="right"/>
+            </w:pPr>
+            <w:r>
+              <w:t xml:space="preserve">0.0118755</w:t>
+            </w:r>
+          </w:p>
+        </w:tc>
+        <w:tc>
+          <w:p>
+            <w:pPr>
+              <w:pStyle w:val="Compact"/>
+              <w:jc w:val="left"/>
+            </w:pPr>
+            <w:r>
+              <w:t xml:space="preserve">Preprocessor1_Model38</w:t>
+            </w:r>
+          </w:p>
+        </w:tc>
+      </w:tr>
+      <w:tr>
+        <w:tc>
+          <w:p>
+            <w:pPr>
+              <w:pStyle w:val="Compact"/>
+              <w:jc w:val="right"/>
+            </w:pPr>
+            <w:r>
+              <w:t xml:space="preserve">0.0022230</w:t>
+            </w:r>
+          </w:p>
+        </w:tc>
+        <w:tc>
+          <w:p>
+            <w:pPr>
+              <w:pStyle w:val="Compact"/>
+              <w:jc w:val="left"/>
+            </w:pPr>
+            <w:r>
+              <w:t xml:space="preserve">rmse</w:t>
+            </w:r>
+          </w:p>
+        </w:tc>
+        <w:tc>
+          <w:p>
+            <w:pPr>
+              <w:pStyle w:val="Compact"/>
+              <w:jc w:val="left"/>
+            </w:pPr>
+            <w:r>
+              <w:t xml:space="preserve">standard</w:t>
+            </w:r>
+          </w:p>
+        </w:tc>
+        <w:tc>
+          <w:p>
+            <w:pPr>
+              <w:pStyle w:val="Compact"/>
+              <w:jc w:val="right"/>
+            </w:pPr>
+            <w:r>
+              <w:t xml:space="preserve">0.5050356</w:t>
+            </w:r>
+          </w:p>
+        </w:tc>
+        <w:tc>
+          <w:p>
+            <w:pPr>
+              <w:pStyle w:val="Compact"/>
+              <w:jc w:val="right"/>
+            </w:pPr>
+            <w:r>
+              <w:t xml:space="preserve">25</w:t>
+            </w:r>
+          </w:p>
+        </w:tc>
+        <w:tc>
+          <w:p>
+            <w:pPr>
+              <w:pStyle w:val="Compact"/>
+              <w:jc w:val="right"/>
+            </w:pPr>
+            <w:r>
+              <w:t xml:space="preserve">0.0118479</w:t>
+            </w:r>
+          </w:p>
+        </w:tc>
+        <w:tc>
+          <w:p>
+            <w:pPr>
+              <w:pStyle w:val="Compact"/>
+              <w:jc w:val="left"/>
+            </w:pPr>
+            <w:r>
+              <w:t xml:space="preserve">Preprocessor1_Model37</w:t>
+            </w:r>
+          </w:p>
+        </w:tc>
+      </w:tr>
+    </w:tbl>
+    <w:p>
+      <w:pPr>
+        <w:pStyle w:val="BodyText"/>
+      </w:pPr>
+    </w:p>
+    <w:p>
+      <w:pPr>
+        <w:pStyle w:val="BodyText"/>
+      </w:pPr>
+      <w:r>
+        <w:rPr>
+          <w:iCs/>
+          <w:i/>
+        </w:rPr>
+        <w:t xml:space="preserve">Figure 7: Scatter plot of LASSO model predicted Biological Score data as a function of actual Biological Score from the MIDO data set.</w:t>
+      </w:r>
+      <w:r>
+        <w:t xml:space="preserve"> </w:t>
+      </w:r>
+      <w:r>
+        <w:drawing>
+          <wp:inline>
+            <wp:extent cx="4128561" cy="2541359"/>
+            <wp:effectExtent b="0" l="0" r="0" t="0"/>
+            <wp:docPr descr="" title="" id="1" name="Picture"/>
+            <a:graphic>
+              <a:graphicData uri="http://schemas.openxmlformats.org/drawingml/2006/picture">
+                <pic:pic>
+                  <pic:nvPicPr>
+                    <pic:cNvPr descr="C:/Data/Github/MADA/CARTERCOLEMAN_MADA_PROJECT/results/lasso_prediction_plot_BS.png" id="0" name="Picture"/>
+                    <pic:cNvPicPr>
+                      <a:picLocks noChangeArrowheads="1" noChangeAspect="1"/>
+                    </pic:cNvPicPr>
+                  </pic:nvPicPr>
+                  <pic:blipFill>
+                    <a:blip r:embed="rId34"/>
+                    <a:stretch>
+                      <a:fillRect/>
+                    </a:stretch>
+                  </pic:blipFill>
+                  <pic:spPr bwMode="auto">
+                    <a:xfrm>
+                      <a:off x="0" y="0"/>
+                      <a:ext cx="4128561" cy="2541359"/>
+                    </a:xfrm>
+                    <a:prstGeom prst="rect">
+                      <a:avLst/>
+                    </a:prstGeom>
+                    <a:noFill/>
+                    <a:ln w="9525">
+                      <a:noFill/>
+                      <a:headEnd/>
+                      <a:tailEnd/>
+                    </a:ln>
+                  </pic:spPr>
+                </pic:pic>
+              </a:graphicData>
+            </a:graphic>
+          </wp:inline>
+        </w:drawing>
+      </w:r>
+    </w:p>
+    <w:p>
+      <w:pPr>
+        <w:pStyle w:val="BodyText"/>
+      </w:pPr>
+      <w:r>
+        <w:rPr>
+          <w:iCs/>
+          <w:i/>
+        </w:rPr>
+        <w:t xml:space="preserve">Figure 8: Scatter plot of LASSO model predicted E. coli cfu data as a function of actual E. coli cfu from the MIDO data set.</w:t>
+      </w:r>
+      <w:r>
+        <w:t xml:space="preserve"> </w:t>
+      </w:r>
+      <w:r>
+        <w:drawing>
+          <wp:inline>
+            <wp:extent cx="4128561" cy="2541359"/>
+            <wp:effectExtent b="0" l="0" r="0" t="0"/>
+            <wp:docPr descr="" title="" id="1" name="Picture"/>
+            <a:graphic>
+              <a:graphicData uri="http://schemas.openxmlformats.org/drawingml/2006/picture">
+                <pic:pic>
+                  <pic:nvPicPr>
+                    <pic:cNvPr descr="C:/Data/Github/MADA/CARTERCOLEMAN_MADA_PROJECT/results/lasso_prediction_plot_EC.png" id="0" name="Picture"/>
+                    <pic:cNvPicPr>
+                      <a:picLocks noChangeArrowheads="1" noChangeAspect="1"/>
+                    </pic:cNvPicPr>
+                  </pic:nvPicPr>
+                  <pic:blipFill>
+                    <a:blip r:embed="rId35"/>
+                    <a:stretch>
+                      <a:fillRect/>
+                    </a:stretch>
+                  </pic:blipFill>
+                  <pic:spPr bwMode="auto">
+                    <a:xfrm>
+                      <a:off x="0" y="0"/>
+                      <a:ext cx="4128561" cy="2541359"/>
+                    </a:xfrm>
+                    <a:prstGeom prst="rect">
+                      <a:avLst/>
+                    </a:prstGeom>
+                    <a:noFill/>
+                    <a:ln w="9525">
+                      <a:noFill/>
+                      <a:headEnd/>
+                      <a:tailEnd/>
+                    </a:ln>
+                  </pic:spPr>
+                </pic:pic>
+              </a:graphicData>
+            </a:graphic>
+          </wp:inline>
+        </w:drawing>
+      </w:r>
+    </w:p>
+    <w:bookmarkEnd w:id="36"/>
+    <w:bookmarkStart w:id="38" w:name="discussion"/>
     <w:p>
       <w:pPr>
         <w:pStyle w:val="Heading1"/>
@@ -2689,10 +2893,22 @@
         <w:pStyle w:val="FirstParagraph"/>
       </w:pPr>
       <w:r>
-        <w:t xml:space="preserve">Based on the inconsistent linear modeling exploratory analysis and LASSO modeling for best combination of predictors, the results indicate that combinations of the variables biological score, E. coli cfu, nitrate concentration, conductivity, and turbidity are not able to predict values for biological score or E. coli cfu. This indicates that one cannot predict either Biological Score or E. coli cfu from any combination of stream physical and chemical properties. This is seen by a lack of consistent significant correlations between each stream health predictor and either biological score or E. coli cfu as well as LASSO modeling to find the ideal combination of stream health variables to predict biological score or E. coli cfu. Given these results, it is likely that the data was biased due to the inconsistent and opportunistic sampling efforts done by citizen science [find citation for lack of reliability for citizen science data]. When examining the data set, many values were observed to be missing, with a disproportionate amount of extent observations in what I suspect to be the more easily collected stream health variables. For example, significantly more NA observations were included in the biological score column relative to variables like turbidty and conductivity. This is because both turbidity and conductivity can be measured in situ with a meter in a matter of minutes, while biological score is calculated following collection and identification of macroinvertebrate families from samples [find reference for biological score assessment methodology]. Therefore, biological score is much harder to measure. Additionally, E. coli cfu is processed by culturing E. coli from samples and generally requires a trained scientist to do [find reference for E. coli cfu qunatification methods]. While confidence in values may be greater in this case, there is know a shortage of labor due to need for a specialized skill set to process and quantify E. coli cfu values.</w:t>
-      </w:r>
-    </w:p>
-    <w:bookmarkStart w:id="33" w:name="conclusions"/>
+        <w:t xml:space="preserve">Based on the inconsistent linear modeling exploratory analysis and LASSO modeling for best combination of predictors, the results indicate that combinations of the variables biological score, E. coli cfu, nitrate concentration, conductivity, and turbidity are not able to predict values for biological score or E. coli cfu. This indicates that one cannot predict either Biological Score or E. coli cfu from any combination of stream physical and chemical properties. This is seen by a lack of consistent significant correlations between each stream health predictor and either biological score or E. coli cfu as well as LASSO modeling to find the ideal combination of stream health variables to predict biological score or E. coli cfu. Given these results, it is likely that the data was biased due to the inconsistent and opportunistic sampling efforts done by citizen science (</w:t>
+      </w:r>
+      <w:r>
+        <w:t xml:space="preserve">[12]</w:t>
+      </w:r>
+      <w:r>
+        <w:t xml:space="preserve">). When examining the data set, many values were observed to be missing, with a disproportionate amount of extent observations in what I suspect to be the more easily collected stream health variables. For example, significantly more NA observations were included in the biological score column relative to variables like turbidity and conductivity. This is because both turbidity and conductivity can be measured in situ with a meter in a matter of minutes, while biological score is calculated following collection and identification of macroinvertebrate families from samples (</w:t>
+      </w:r>
+      <w:r>
+        <w:t xml:space="preserve">[11]</w:t>
+      </w:r>
+      <w:r>
+        <w:t xml:space="preserve">). Therefore, biological score is much harder to measure. Additionally, E. coli cfu is processed by culturing E. coli from samples and generally requires a trained scientist to perform such methods. While confidence in values may be greater in this case, there is now a shortage of labor due to need for a specialized skill set to process and quantify E. coli cfu values.</w:t>
+      </w:r>
+    </w:p>
+    <w:bookmarkStart w:id="37" w:name="conclusions"/>
     <w:p>
       <w:pPr>
         <w:pStyle w:val="Heading2"/>
@@ -2736,9 +2952,9 @@
         <w:t xml:space="preserve">does not have a unified definition in terms of the metrics used to quantify stream health. I would suggest future scientific studies be conducted to assess to relationship between stream health metrics in order to be able to predict metrics like biological score and E. coli cfu so citizen based monitoring does not have to collect these data while still having easier to measure variables that can be used to describe stream health in terms of biological score and E. coli cfu.</w:t>
       </w:r>
     </w:p>
-    <w:bookmarkEnd w:id="33"/>
-    <w:bookmarkEnd w:id="34"/>
-    <w:bookmarkStart w:id="56" w:name="references"/>
+    <w:bookmarkEnd w:id="37"/>
+    <w:bookmarkEnd w:id="38"/>
+    <w:bookmarkStart w:id="63" w:name="references"/>
     <w:p>
       <w:pPr>
         <w:pStyle w:val="Heading1"/>
@@ -2747,8 +2963,8 @@
         <w:t xml:space="preserve">References</w:t>
       </w:r>
     </w:p>
-    <w:bookmarkStart w:id="55" w:name="refs"/>
-    <w:bookmarkStart w:id="36" w:name="ref-Winter2017"/>
+    <w:bookmarkStart w:id="62" w:name="refs"/>
+    <w:bookmarkStart w:id="40" w:name="ref-Winter2017"/>
     <w:p>
       <w:pPr>
         <w:pStyle w:val="Bibliography"/>
@@ -2774,7 +2990,7 @@
       <w:r>
         <w:t xml:space="preserve">, Anthropocene. 18 (2017) 15–26. doi:</w:t>
       </w:r>
-      <w:hyperlink r:id="rId35">
+      <w:hyperlink r:id="rId39">
         <w:r>
           <w:rPr>
             <w:rStyle w:val="Hyperlink"/>
@@ -2786,8 +3002,8 @@
         <w:t xml:space="preserve">.</w:t>
       </w:r>
     </w:p>
-    <w:bookmarkEnd w:id="36"/>
-    <w:bookmarkStart w:id="38" w:name="ref-Bouizrou2021"/>
+    <w:bookmarkEnd w:id="40"/>
+    <w:bookmarkStart w:id="42" w:name="ref-Bouizrou2021"/>
     <w:p>
       <w:pPr>
         <w:pStyle w:val="Bibliography"/>
@@ -2813,7 +3029,7 @@
       <w:r>
         <w:t xml:space="preserve">, J. Hydrol. Reg. Stud. 34 (2021). doi:</w:t>
       </w:r>
-      <w:hyperlink r:id="rId37">
+      <w:hyperlink r:id="rId41">
         <w:r>
           <w:rPr>
             <w:rStyle w:val="Hyperlink"/>
@@ -2825,8 +3041,8 @@
         <w:t xml:space="preserve">.</w:t>
       </w:r>
     </w:p>
-    <w:bookmarkEnd w:id="38"/>
-    <w:bookmarkStart w:id="40" w:name="ref-Birawat2021"/>
+    <w:bookmarkEnd w:id="42"/>
+    <w:bookmarkStart w:id="44" w:name="ref-Birawat2021"/>
     <w:p>
       <w:pPr>
         <w:pStyle w:val="Bibliography"/>
@@ -2852,7 +3068,7 @@
       <w:r>
         <w:t xml:space="preserve">, Environ. Monit. Assess. 193 (2021) 1–20. doi:</w:t>
       </w:r>
-      <w:hyperlink r:id="rId39">
+      <w:hyperlink r:id="rId43">
         <w:r>
           <w:rPr>
             <w:rStyle w:val="Hyperlink"/>
@@ -2864,8 +3080,8 @@
         <w:t xml:space="preserve">.</w:t>
       </w:r>
     </w:p>
-    <w:bookmarkEnd w:id="40"/>
-    <w:bookmarkStart w:id="42" w:name="ref-Klein1979"/>
+    <w:bookmarkEnd w:id="44"/>
+    <w:bookmarkStart w:id="46" w:name="ref-Klein1979"/>
     <w:p>
       <w:pPr>
         <w:pStyle w:val="Bibliography"/>
@@ -2891,7 +3107,7 @@
       <w:r>
         <w:t xml:space="preserve">, JAWRA J. Am. Water Resour. Assoc. 15 (1979) 948–963. doi:</w:t>
       </w:r>
-      <w:hyperlink r:id="rId41">
+      <w:hyperlink r:id="rId45">
         <w:r>
           <w:rPr>
             <w:rStyle w:val="Hyperlink"/>
@@ -2903,8 +3119,8 @@
         <w:t xml:space="preserve">.</w:t>
       </w:r>
     </w:p>
-    <w:bookmarkEnd w:id="42"/>
-    <w:bookmarkStart w:id="44" w:name="ref-Wolfram2021"/>
+    <w:bookmarkEnd w:id="46"/>
+    <w:bookmarkStart w:id="48" w:name="ref-Wolfram2021"/>
     <w:p>
       <w:pPr>
         <w:pStyle w:val="Bibliography"/>
@@ -2930,7 +3146,7 @@
       <w:r>
         <w:t xml:space="preserve">, Environ. Int. 152 (2021) 106479. doi:</w:t>
       </w:r>
-      <w:hyperlink r:id="rId43">
+      <w:hyperlink r:id="rId47">
         <w:r>
           <w:rPr>
             <w:rStyle w:val="Hyperlink"/>
@@ -2942,8 +3158,8 @@
         <w:t xml:space="preserve">.</w:t>
       </w:r>
     </w:p>
-    <w:bookmarkEnd w:id="44"/>
-    <w:bookmarkStart w:id="46" w:name="ref-Clapcott2012"/>
+    <w:bookmarkEnd w:id="48"/>
+    <w:bookmarkStart w:id="50" w:name="ref-Clapcott2012"/>
     <w:p>
       <w:pPr>
         <w:pStyle w:val="Bibliography"/>
@@ -2969,7 +3185,7 @@
       <w:r>
         <w:t xml:space="preserve">, Freshw. Biol. 57 (2012) 74–90. doi:</w:t>
       </w:r>
-      <w:hyperlink r:id="rId45">
+      <w:hyperlink r:id="rId49">
         <w:r>
           <w:rPr>
             <w:rStyle w:val="Hyperlink"/>
@@ -2981,8 +3197,8 @@
         <w:t xml:space="preserve">.</w:t>
       </w:r>
     </w:p>
-    <w:bookmarkEnd w:id="46"/>
-    <w:bookmarkStart w:id="48" w:name="ref-Flinders2008"/>
+    <w:bookmarkEnd w:id="50"/>
+    <w:bookmarkStart w:id="52" w:name="ref-Flinders2008"/>
     <w:p>
       <w:pPr>
         <w:pStyle w:val="Bibliography"/>
@@ -3008,7 +3224,7 @@
       <w:r>
         <w:t xml:space="preserve">, Ecol. Indic. 8 (2008) 588–598. doi:</w:t>
       </w:r>
-      <w:hyperlink r:id="rId47">
+      <w:hyperlink r:id="rId51">
         <w:r>
           <w:rPr>
             <w:rStyle w:val="Hyperlink"/>
@@ -3020,8 +3236,8 @@
         <w:t xml:space="preserve">.</w:t>
       </w:r>
     </w:p>
-    <w:bookmarkEnd w:id="48"/>
-    <w:bookmarkStart w:id="50" w:name="ref-Alvareda2020"/>
+    <w:bookmarkEnd w:id="52"/>
+    <w:bookmarkStart w:id="54" w:name="ref-Alvareda2020"/>
     <w:p>
       <w:pPr>
         <w:pStyle w:val="Bibliography"/>
@@ -3047,7 +3263,7 @@
       <w:r>
         <w:t xml:space="preserve">, Environ. Monit. Assess. 192 (2020). doi:</w:t>
       </w:r>
-      <w:hyperlink r:id="rId49">
+      <w:hyperlink r:id="rId53">
         <w:r>
           <w:rPr>
             <w:rStyle w:val="Hyperlink"/>
@@ -3059,8 +3275,8 @@
         <w:t xml:space="preserve">.</w:t>
       </w:r>
     </w:p>
-    <w:bookmarkEnd w:id="50"/>
-    <w:bookmarkStart w:id="52" w:name="ref-Wu2020"/>
+    <w:bookmarkEnd w:id="54"/>
+    <w:bookmarkStart w:id="56" w:name="ref-Wu2020"/>
     <w:p>
       <w:pPr>
         <w:pStyle w:val="Bibliography"/>
@@ -3086,7 +3302,7 @@
       <w:r>
         <w:t xml:space="preserve">, J. Environ. Manage. 267 (2020) 110651. doi:</w:t>
       </w:r>
-      <w:hyperlink r:id="rId51">
+      <w:hyperlink r:id="rId55">
         <w:r>
           <w:rPr>
             <w:rStyle w:val="Hyperlink"/>
@@ -3098,8 +3314,8 @@
         <w:t xml:space="preserve">.</w:t>
       </w:r>
     </w:p>
-    <w:bookmarkEnd w:id="52"/>
-    <w:bookmarkStart w:id="54" w:name="ref-Boulton1999"/>
+    <w:bookmarkEnd w:id="56"/>
+    <w:bookmarkStart w:id="58" w:name="ref-Boulton1999"/>
     <w:p>
       <w:pPr>
         <w:pStyle w:val="Bibliography"/>
@@ -3125,7 +3341,7 @@
       <w:r>
         <w:t xml:space="preserve">, Freshw. Biol. 41 (1999) 469–479. doi:</w:t>
       </w:r>
-      <w:hyperlink r:id="rId53">
+      <w:hyperlink r:id="rId57">
         <w:r>
           <w:rPr>
             <w:rStyle w:val="Hyperlink"/>
@@ -3137,9 +3353,76 @@
         <w:t xml:space="preserve">.</w:t>
       </w:r>
     </w:p>
-    <w:bookmarkEnd w:id="54"/>
-    <w:bookmarkEnd w:id="55"/>
-    <w:bookmarkEnd w:id="56"/>
+    <w:bookmarkEnd w:id="58"/>
+    <w:bookmarkStart w:id="59" w:name="ref-GAEPD2015"/>
+    <w:p>
+      <w:pPr>
+        <w:pStyle w:val="Bibliography"/>
+      </w:pPr>
+      <w:r>
+        <w:t xml:space="preserve">[11]</w:t>
+      </w:r>
+      <w:r>
+        <w:t xml:space="preserve"> </w:t>
+      </w:r>
+      <w:r>
+        <w:t xml:space="preserve">	</w:t>
+      </w:r>
+      <w:r>
+        <w:t xml:space="preserve">GAEPD,</w:t>
+      </w:r>
+      <w:r>
+        <w:t xml:space="preserve"> </w:t>
+      </w:r>
+      <w:r>
+        <w:t xml:space="preserve">Macroinvertebrate &amp; Chemical Stream Manual</w:t>
+      </w:r>
+      <w:r>
+        <w:t xml:space="preserve">, 319 (2015) 1–48.</w:t>
+      </w:r>
+    </w:p>
+    <w:bookmarkEnd w:id="59"/>
+    <w:bookmarkStart w:id="61" w:name="ref-Kosmala2016"/>
+    <w:p>
+      <w:pPr>
+        <w:pStyle w:val="Bibliography"/>
+      </w:pPr>
+      <w:r>
+        <w:t xml:space="preserve">[12]</w:t>
+      </w:r>
+      <w:r>
+        <w:t xml:space="preserve"> </w:t>
+      </w:r>
+      <w:r>
+        <w:t xml:space="preserve">	</w:t>
+      </w:r>
+      <w:r>
+        <w:t xml:space="preserve">M. Kosmala, A. Wiggins, A. Swanson, B. Simmons,</w:t>
+      </w:r>
+      <w:r>
+        <w:t xml:space="preserve"> </w:t>
+      </w:r>
+      <w:r>
+        <w:t xml:space="preserve">Assessing data quality in citizen science</w:t>
+      </w:r>
+      <w:r>
+        <w:t xml:space="preserve">, Front. Ecol. Environ. 14 (2016) 551–560. doi:</w:t>
+      </w:r>
+      <w:hyperlink r:id="rId60">
+        <w:r>
+          <w:rPr>
+            <w:rStyle w:val="Hyperlink"/>
+          </w:rPr>
+          <w:t xml:space="preserve">10.1002/fee.1436</w:t>
+        </w:r>
+      </w:hyperlink>
+      <w:r>
+        <w:t xml:space="preserve">.</w:t>
+      </w:r>
+    </w:p>
+    <w:bookmarkEnd w:id="61"/>
+    <w:bookmarkEnd w:id="62"/>
+    <w:bookmarkEnd w:id="63"/>
     <w:sectPr>
       <w:pgSz w:w="12240" w:h="15840"/>
       <w:pgMar w:top="1440" w:right="1440" w:bottom="1440" w:left="1440" w:header="720" w:footer="720" w:gutter="0"/>
@@ -3175,15 +3458,101 @@
 <file path=word/numbering.xml><?xml version="1.0" encoding="utf-8"?>
 <w:numbering xmlns:wpc="http://schemas.microsoft.com/office/word/2010/wordprocessingCanvas" xmlns:cx="http://schemas.microsoft.com/office/drawing/2014/chartex" xmlns:cx1="http://schemas.microsoft.com/office/drawing/2015/9/8/chartex" xmlns:cx2="http://schemas.microsoft.com/office/drawing/2015/10/21/chartex" xmlns:cx3="http://schemas.microsoft.com/office/drawing/2016/5/9/chartex" xmlns:cx4="http://schemas.microsoft.com/office/drawing/2016/5/10/chartex" xmlns:cx5="http://schemas.microsoft.com/office/drawing/2016/5/11/chartex" xmlns:cx6="http://schemas.microsoft.com/office/drawing/2016/5/12/chartex" xmlns:cx7="http://schemas.microsoft.com/office/drawing/2016/5/13/chartex" xmlns:cx8="http://schemas.microsoft.com/office/drawing/2016/5/14/chartex" xmlns:mc="http://schemas.openxmlformats.org/markup-compatibility/2006" xmlns:aink="http://schemas.microsoft.com/office/drawing/2016/ink" xmlns:am3d="http://schemas.microsoft.com/office/drawing/2017/model3d" xmlns:o="urn:schemas-microsoft-com:office:office" xmlns:r="http://schemas.openxmlformats.org/officeDocument/2006/relationships" xmlns:m="http://schemas.openxmlformats.org/officeDocument/2006/math" xmlns:v="urn:schemas-microsoft-com:vml" xmlns:wp14="http://schemas.microsoft.com/office/word/2010/wordprocessingDrawing" xmlns:wp="http://schemas.openxmlformats.org/drawingml/2006/wordprocessingDrawing" xmlns:w10="urn:schemas-microsoft-com:office:word" xmlns:w="http://schemas.openxmlformats.org/wordprocessingml/2006/main" xmlns:w14="http://schemas.microsoft.com/office/word/2010/wordml" xmlns:w15="http://schemas.microsoft.com/office/word/2012/wordml" xmlns:w16cex="http://schemas.microsoft.com/office/word/2018/wordml/cex" xmlns:w16cid="http://schemas.microsoft.com/office/word/2016/wordml/cid" xmlns:w16="http://schemas.microsoft.com/office/word/2018/wordml" xmlns:w16sdtdh="http://schemas.microsoft.com/office/word/2020/wordml/sdtdatahash" xmlns:w16se="http://schemas.microsoft.com/office/word/2015/wordml/symex" xmlns:wpg="http://schemas.microsoft.com/office/word/2010/wordprocessingGroup" xmlns:wpi="http://schemas.microsoft.com/office/word/2010/wordprocessingInk" xmlns:wne="http://schemas.microsoft.com/office/word/2006/wordml" xmlns:wps="http://schemas.microsoft.com/office/word/2010/wordprocessingShape" mc:Ignorable="w14 w15 w16se w16cid w16 w16cex w16sdtdh wp14">
   <w:abstractNum w:abstractNumId="0" w15:restartNumberingAfterBreak="0">
-    <w:nsid w:val="FFFFFF7C"/>
-    <w:multiLevelType w:val="singleLevel"/>
-    <w:tmpl w:val="1CB83E42"/>
+    <w:nsid w:val="EA454B4C"/>
+    <w:multiLevelType w:val="multilevel"/>
+    <w:tmpl w:val="3C1099FE"/>
     <w:lvl w:ilvl="0">
       <w:start w:val="1"/>
       <w:numFmt w:val="decimal"/>
       <w:lvlText w:val="%1."/>
       <w:lvlJc w:val="left"/>
       <w:pPr>
+        <w:ind w:left="720" w:hanging="480"/>
+      </w:pPr>
+    </w:lvl>
+    <w:lvl w:ilvl="1">
+      <w:start w:val="1"/>
+      <w:numFmt w:val="decimal"/>
+      <w:lvlText w:val="%2."/>
+      <w:lvlJc w:val="left"/>
+      <w:pPr>
+        <w:ind w:left="1440" w:hanging="480"/>
+      </w:pPr>
+    </w:lvl>
+    <w:lvl w:ilvl="2">
+      <w:start w:val="1"/>
+      <w:numFmt w:val="decimal"/>
+      <w:lvlText w:val="%3."/>
+      <w:lvlJc w:val="left"/>
+      <w:pPr>
+        <w:ind w:left="2160" w:hanging="480"/>
+      </w:pPr>
+    </w:lvl>
+    <w:lvl w:ilvl="3">
+      <w:start w:val="1"/>
+      <w:numFmt w:val="decimal"/>
+      <w:lvlText w:val="%4."/>
+      <w:lvlJc w:val="left"/>
+      <w:pPr>
+        <w:ind w:left="2880" w:hanging="480"/>
+      </w:pPr>
+    </w:lvl>
+    <w:lvl w:ilvl="4">
+      <w:start w:val="1"/>
+      <w:numFmt w:val="decimal"/>
+      <w:lvlText w:val="%5."/>
+      <w:lvlJc w:val="left"/>
+      <w:pPr>
+        <w:ind w:left="3600" w:hanging="480"/>
+      </w:pPr>
+    </w:lvl>
+    <w:lvl w:ilvl="5">
+      <w:start w:val="1"/>
+      <w:numFmt w:val="decimal"/>
+      <w:lvlText w:val="%6."/>
+      <w:lvlJc w:val="left"/>
+      <w:pPr>
+        <w:ind w:left="4320" w:hanging="480"/>
+      </w:pPr>
+    </w:lvl>
+    <w:lvl w:ilvl="6">
+      <w:start w:val="1"/>
+      <w:numFmt w:val="decimal"/>
+      <w:lvlText w:val="%7."/>
+      <w:lvlJc w:val="left"/>
+      <w:pPr>
+        <w:ind w:left="5040" w:hanging="480"/>
+      </w:pPr>
+    </w:lvl>
+    <w:lvl w:ilvl="7">
+      <w:start w:val="1"/>
+      <w:numFmt w:val="decimal"/>
+      <w:lvlText w:val="%8."/>
+      <w:lvlJc w:val="left"/>
+      <w:pPr>
+        <w:ind w:left="5760" w:hanging="480"/>
+      </w:pPr>
+    </w:lvl>
+    <w:lvl w:ilvl="8">
+      <w:start w:val="1"/>
+      <w:numFmt w:val="decimal"/>
+      <w:lvlText w:val="%9."/>
+      <w:lvlJc w:val="left"/>
+      <w:pPr>
+        <w:ind w:left="6480" w:hanging="480"/>
+      </w:pPr>
+    </w:lvl>
+  </w:abstractNum>
+  <w:abstractNum w:abstractNumId="1" w15:restartNumberingAfterBreak="0">
+    <w:nsid w:val="FFFFFF7C"/>
+    <w:multiLevelType w:val="singleLevel"/>
+    <w:tmpl w:val="916A10FE"/>
+    <w:lvl w:ilvl="0">
+      <w:start w:val="1"/>
+      <w:numFmt w:val="decimal"/>
+      <w:lvlText w:val="%1."/>
+      <w:lvlJc w:val="left"/>
+      <w:pPr>
         <w:tabs>
           <w:tab w:val="num" w:pos="1800"/>
         </w:tabs>
@@ -3191,10 +3560,10 @@
       </w:pPr>
     </w:lvl>
   </w:abstractNum>
-  <w:abstractNum w:abstractNumId="1" w15:restartNumberingAfterBreak="0">
+  <w:abstractNum w:abstractNumId="2" w15:restartNumberingAfterBreak="0">
     <w:nsid w:val="FFFFFF7D"/>
     <w:multiLevelType w:val="singleLevel"/>
-    <w:tmpl w:val="40A0C716"/>
+    <w:tmpl w:val="7AC8BBD0"/>
     <w:lvl w:ilvl="0">
       <w:start w:val="1"/>
       <w:numFmt w:val="decimal"/>
@@ -3208,10 +3577,10 @@
       </w:pPr>
     </w:lvl>
   </w:abstractNum>
-  <w:abstractNum w:abstractNumId="2" w15:restartNumberingAfterBreak="0">
+  <w:abstractNum w:abstractNumId="3" w15:restartNumberingAfterBreak="0">
     <w:nsid w:val="FFFFFF7E"/>
     <w:multiLevelType w:val="singleLevel"/>
-    <w:tmpl w:val="92B23FC8"/>
+    <w:tmpl w:val="3D381CC0"/>
     <w:lvl w:ilvl="0">
       <w:start w:val="1"/>
       <w:numFmt w:val="decimal"/>
@@ -3225,10 +3594,10 @@
       </w:pPr>
     </w:lvl>
   </w:abstractNum>
-  <w:abstractNum w:abstractNumId="3" w15:restartNumberingAfterBreak="0">
+  <w:abstractNum w:abstractNumId="4" w15:restartNumberingAfterBreak="0">
     <w:nsid w:val="FFFFFF7F"/>
     <w:multiLevelType w:val="singleLevel"/>
-    <w:tmpl w:val="B2B0908A"/>
+    <w:tmpl w:val="C8805346"/>
     <w:lvl w:ilvl="0">
       <w:start w:val="1"/>
       <w:numFmt w:val="decimal"/>
@@ -3242,10 +3611,10 @@
       </w:pPr>
     </w:lvl>
   </w:abstractNum>
-  <w:abstractNum w:abstractNumId="4" w15:restartNumberingAfterBreak="0">
+  <w:abstractNum w:abstractNumId="5" w15:restartNumberingAfterBreak="0">
     <w:nsid w:val="FFFFFF80"/>
     <w:multiLevelType w:val="singleLevel"/>
-    <w:tmpl w:val="19E02A18"/>
+    <w:tmpl w:val="DB722A6C"/>
     <w:lvl w:ilvl="0">
       <w:start w:val="1"/>
       <w:numFmt w:val="bullet"/>
@@ -3262,10 +3631,10 @@
       </w:rPr>
     </w:lvl>
   </w:abstractNum>
-  <w:abstractNum w:abstractNumId="5" w15:restartNumberingAfterBreak="0">
+  <w:abstractNum w:abstractNumId="6" w15:restartNumberingAfterBreak="0">
     <w:nsid w:val="FFFFFF81"/>
     <w:multiLevelType w:val="singleLevel"/>
-    <w:tmpl w:val="8B5816D4"/>
+    <w:tmpl w:val="57305C78"/>
     <w:lvl w:ilvl="0">
       <w:start w:val="1"/>
       <w:numFmt w:val="bullet"/>
@@ -3282,10 +3651,10 @@
       </w:rPr>
     </w:lvl>
   </w:abstractNum>
-  <w:abstractNum w:abstractNumId="6" w15:restartNumberingAfterBreak="0">
+  <w:abstractNum w:abstractNumId="7" w15:restartNumberingAfterBreak="0">
     <w:nsid w:val="FFFFFF82"/>
     <w:multiLevelType w:val="singleLevel"/>
-    <w:tmpl w:val="0D70FD2E"/>
+    <w:tmpl w:val="36A0E860"/>
     <w:lvl w:ilvl="0">
       <w:start w:val="1"/>
       <w:numFmt w:val="bullet"/>
@@ -3302,10 +3671,10 @@
       </w:rPr>
     </w:lvl>
   </w:abstractNum>
-  <w:abstractNum w:abstractNumId="7" w15:restartNumberingAfterBreak="0">
+  <w:abstractNum w:abstractNumId="8" w15:restartNumberingAfterBreak="0">
     <w:nsid w:val="FFFFFF83"/>
     <w:multiLevelType w:val="singleLevel"/>
-    <w:tmpl w:val="1AC8C026"/>
+    <w:tmpl w:val="DABE6410"/>
     <w:lvl w:ilvl="0">
       <w:start w:val="1"/>
       <w:numFmt w:val="bullet"/>
@@ -3322,10 +3691,10 @@
       </w:rPr>
     </w:lvl>
   </w:abstractNum>
-  <w:abstractNum w:abstractNumId="8" w15:restartNumberingAfterBreak="0">
+  <w:abstractNum w:abstractNumId="9" w15:restartNumberingAfterBreak="0">
     <w:nsid w:val="FFFFFF88"/>
     <w:multiLevelType w:val="singleLevel"/>
-    <w:tmpl w:val="2F008FB6"/>
+    <w:tmpl w:val="EE2A471E"/>
     <w:lvl w:ilvl="0">
       <w:start w:val="1"/>
       <w:numFmt w:val="decimal"/>
@@ -3339,10 +3708,10 @@
       </w:pPr>
     </w:lvl>
   </w:abstractNum>
-  <w:abstractNum w:abstractNumId="9" w15:restartNumberingAfterBreak="0">
+  <w:abstractNum w:abstractNumId="10" w15:restartNumberingAfterBreak="0">
     <w:nsid w:val="FFFFFF89"/>
     <w:multiLevelType w:val="singleLevel"/>
-    <w:tmpl w:val="4ECE9C28"/>
+    <w:tmpl w:val="60421758"/>
     <w:lvl w:ilvl="0">
       <w:start w:val="1"/>
       <w:numFmt w:val="bullet"/>
@@ -3359,10 +3728,10 @@
       </w:rPr>
     </w:lvl>
   </w:abstractNum>
-  <w:abstractNum w:abstractNumId="10" w15:restartNumberingAfterBreak="0">
+  <w:abstractNum w:abstractNumId="11" w15:restartNumberingAfterBreak="0">
     <w:nsid w:val="2C1AE401"/>
     <w:multiLevelType w:val="multilevel"/>
-    <w:tmpl w:val="E70AECC2"/>
+    <w:tmpl w:val="87CAE7D4"/>
     <w:lvl w:ilvl="0">
       <w:numFmt w:val="bullet"/>
       <w:lvlText w:val=" "/>
@@ -3430,6 +3799,92 @@
     <w:lvl w:ilvl="8">
       <w:numFmt w:val="bullet"/>
       <w:lvlText w:val=" "/>
+      <w:lvlJc w:val="left"/>
+      <w:pPr>
+        <w:ind w:left="6480" w:hanging="480"/>
+      </w:pPr>
+    </w:lvl>
+  </w:abstractNum>
+  <w:abstractNum w:abstractNumId="12" w15:restartNumberingAfterBreak="0">
+    <w:nsid w:val="71315DCA"/>
+    <w:multiLevelType w:val="multilevel"/>
+    <w:tmpl w:val="19AC648C"/>
+    <w:lvl w:ilvl="0">
+      <w:start w:val="4"/>
+      <w:numFmt w:val="decimal"/>
+      <w:lvlText w:val="%1."/>
+      <w:lvlJc w:val="left"/>
+      <w:pPr>
+        <w:ind w:left="720" w:hanging="480"/>
+      </w:pPr>
+    </w:lvl>
+    <w:lvl w:ilvl="1">
+      <w:start w:val="4"/>
+      <w:numFmt w:val="decimal"/>
+      <w:lvlText w:val="%2."/>
+      <w:lvlJc w:val="left"/>
+      <w:pPr>
+        <w:ind w:left="1440" w:hanging="480"/>
+      </w:pPr>
+    </w:lvl>
+    <w:lvl w:ilvl="2">
+      <w:start w:val="4"/>
+      <w:numFmt w:val="decimal"/>
+      <w:lvlText w:val="%3."/>
+      <w:lvlJc w:val="left"/>
+      <w:pPr>
+        <w:ind w:left="2160" w:hanging="480"/>
+      </w:pPr>
+    </w:lvl>
+    <w:lvl w:ilvl="3">
+      <w:start w:val="4"/>
+      <w:numFmt w:val="decimal"/>
+      <w:lvlText w:val="%4."/>
+      <w:lvlJc w:val="left"/>
+      <w:pPr>
+        <w:ind w:left="2880" w:hanging="480"/>
+      </w:pPr>
+    </w:lvl>
+    <w:lvl w:ilvl="4">
+      <w:start w:val="4"/>
+      <w:numFmt w:val="decimal"/>
+      <w:lvlText w:val="%5."/>
+      <w:lvlJc w:val="left"/>
+      <w:pPr>
+        <w:ind w:left="3600" w:hanging="480"/>
+      </w:pPr>
+    </w:lvl>
+    <w:lvl w:ilvl="5">
+      <w:start w:val="4"/>
+      <w:numFmt w:val="decimal"/>
+      <w:lvlText w:val="%6."/>
+      <w:lvlJc w:val="left"/>
+      <w:pPr>
+        <w:ind w:left="4320" w:hanging="480"/>
+      </w:pPr>
+    </w:lvl>
+    <w:lvl w:ilvl="6">
+      <w:start w:val="4"/>
+      <w:numFmt w:val="decimal"/>
+      <w:lvlText w:val="%7."/>
+      <w:lvlJc w:val="left"/>
+      <w:pPr>
+        <w:ind w:left="5040" w:hanging="480"/>
+      </w:pPr>
+    </w:lvl>
+    <w:lvl w:ilvl="7">
+      <w:start w:val="4"/>
+      <w:numFmt w:val="decimal"/>
+      <w:lvlText w:val="%8."/>
+      <w:lvlJc w:val="left"/>
+      <w:pPr>
+        <w:ind w:left="5760" w:hanging="480"/>
+      </w:pPr>
+    </w:lvl>
+    <w:lvl w:ilvl="8">
+      <w:start w:val="4"/>
+      <w:numFmt w:val="decimal"/>
+      <w:lvlText w:val="%9."/>
       <w:lvlJc w:val="left"/>
       <w:pPr>
         <w:ind w:left="6480" w:hanging="480"/>
@@ -3683,37 +4138,97 @@
     </w:lvl>
   </w:abstractNum>
   <w:num w:numId="1">
+    <w:abstractNumId w:val="11"/>
+  </w:num>
+  <w:num w:numId="2">
+    <w:abstractNumId w:val="0"/>
+    <w:lvlOverride w:ilvl="0">
+      <w:startOverride w:val="1"/>
+    </w:lvlOverride>
+    <w:lvlOverride w:ilvl="1">
+      <w:startOverride w:val="1"/>
+    </w:lvlOverride>
+    <w:lvlOverride w:ilvl="2">
+      <w:startOverride w:val="1"/>
+    </w:lvlOverride>
+    <w:lvlOverride w:ilvl="3">
+      <w:startOverride w:val="1"/>
+    </w:lvlOverride>
+    <w:lvlOverride w:ilvl="4">
+      <w:startOverride w:val="1"/>
+    </w:lvlOverride>
+    <w:lvlOverride w:ilvl="5">
+      <w:startOverride w:val="1"/>
+    </w:lvlOverride>
+    <w:lvlOverride w:ilvl="6">
+      <w:startOverride w:val="1"/>
+    </w:lvlOverride>
+    <w:lvlOverride w:ilvl="7">
+      <w:startOverride w:val="1"/>
+    </w:lvlOverride>
+    <w:lvlOverride w:ilvl="8">
+      <w:startOverride w:val="1"/>
+    </w:lvlOverride>
+  </w:num>
+  <w:num w:numId="3">
+    <w:abstractNumId w:val="12"/>
+    <w:lvlOverride w:ilvl="0">
+      <w:startOverride w:val="4"/>
+    </w:lvlOverride>
+    <w:lvlOverride w:ilvl="1">
+      <w:startOverride w:val="4"/>
+    </w:lvlOverride>
+    <w:lvlOverride w:ilvl="2">
+      <w:startOverride w:val="4"/>
+    </w:lvlOverride>
+    <w:lvlOverride w:ilvl="3">
+      <w:startOverride w:val="4"/>
+    </w:lvlOverride>
+    <w:lvlOverride w:ilvl="4">
+      <w:startOverride w:val="4"/>
+    </w:lvlOverride>
+    <w:lvlOverride w:ilvl="5">
+      <w:startOverride w:val="4"/>
+    </w:lvlOverride>
+    <w:lvlOverride w:ilvl="6">
+      <w:startOverride w:val="4"/>
+    </w:lvlOverride>
+    <w:lvlOverride w:ilvl="7">
+      <w:startOverride w:val="4"/>
+    </w:lvlOverride>
+    <w:lvlOverride w:ilvl="8">
+      <w:startOverride w:val="4"/>
+    </w:lvlOverride>
+  </w:num>
+  <w:num w:numId="4">
     <w:abstractNumId w:val="10"/>
   </w:num>
-  <w:num w:numId="2">
+  <w:num w:numId="5">
+    <w:abstractNumId w:val="8"/>
+  </w:num>
+  <w:num w:numId="6">
+    <w:abstractNumId w:val="7"/>
+  </w:num>
+  <w:num w:numId="7">
+    <w:abstractNumId w:val="6"/>
+  </w:num>
+  <w:num w:numId="8">
+    <w:abstractNumId w:val="5"/>
+  </w:num>
+  <w:num w:numId="9">
     <w:abstractNumId w:val="9"/>
   </w:num>
-  <w:num w:numId="3">
-    <w:abstractNumId w:val="7"/>
-  </w:num>
-  <w:num w:numId="4">
-    <w:abstractNumId w:val="6"/>
-  </w:num>
-  <w:num w:numId="5">
-    <w:abstractNumId w:val="5"/>
-  </w:num>
-  <w:num w:numId="6">
+  <w:num w:numId="10">
     <w:abstractNumId w:val="4"/>
   </w:num>
-  <w:num w:numId="7">
-    <w:abstractNumId w:val="8"/>
-  </w:num>
-  <w:num w:numId="8">
+  <w:num w:numId="11">
     <w:abstractNumId w:val="3"/>
   </w:num>
-  <w:num w:numId="9">
+  <w:num w:numId="12">
     <w:abstractNumId w:val="2"/>
   </w:num>
-  <w:num w:numId="10">
+  <w:num w:numId="13">
     <w:abstractNumId w:val="1"/>
-  </w:num>
-  <w:num w:numId="11">
-    <w:abstractNumId w:val="0"/>
   </w:num>
   <w:num w:numId="1000">
     <w:abstractNumId w:val="990"/>
@@ -3936,13 +4451,6 @@
     <w:lsdException w:name="Placeholder Text" w:semiHidden="1"/>
     <w:lsdException w:name="Light Shading"/>
     <w:lsdException w:name="Light List"/>
-    <w:lsdException w:name="Light Grid"/>
-    <w:lsdException w:name="Medium Shading 1"/>
-    <w:lsdException w:name="Medium Shading 2"/>
-    <w:lsdException w:name="Medium List 1"/>
-    <w:lsdException w:name="Medium List 2"/>
-    <w:lsdException w:name="Medium Grid 1"/>
-    <w:lsdException w:name="Medium Grid 2"/>
     <w:lsdException w:name="Medium Grid 3"/>
     <w:lsdException w:name="Dark List"/>
     <w:lsdException w:name="Colorful Shading"/>
@@ -4139,6 +4647,10 @@
   <w:style w:type="paragraph" w:default="1" w:styleId="Normal">
     <w:name w:val="Normal"/>
     <w:qFormat/>
+    <w:rsid w:val="003076BB"/>
+    <w:rPr>
+      <w:rFonts w:ascii="Calibri" w:hAnsi="Calibri"/>
+    </w:rPr>
   </w:style>
   <w:style w:type="paragraph" w:styleId="Heading1">
     <w:name w:val="heading 1"/>
@@ -4146,7 +4658,7 @@
     <w:next w:val="BodyText"/>
     <w:uiPriority w:val="9"/>
     <w:qFormat/>
-    <w:rsid w:val="001B3E39"/>
+    <w:rsid w:val="003076BB"/>
     <w:pPr>
       <w:keepNext/>
       <w:keepLines/>
@@ -4168,7 +4680,7 @@
     <w:uiPriority w:val="9"/>
     <w:unhideWhenUsed/>
     <w:qFormat/>
-    <w:rsid w:val="001B3E39"/>
+    <w:rsid w:val="003076BB"/>
     <w:pPr>
       <w:keepNext/>
       <w:keepLines/>
@@ -4346,6 +4858,7 @@
     <w:basedOn w:val="Normal"/>
     <w:link w:val="BodyTextChar"/>
     <w:qFormat/>
+    <w:rsid w:val="003076BB"/>
     <w:pPr>
       <w:spacing w:before="180" w:after="180"/>
     </w:pPr>
@@ -4355,10 +4868,6 @@
     <w:basedOn w:val="BodyText"/>
     <w:next w:val="BodyText"/>
     <w:qFormat/>
-    <w:rsid w:val="00F77BC5"/>
-    <w:rPr>
-      <w:rFonts w:ascii="Calibri" w:hAnsi="Calibri"/>
-    </w:rPr>
   </w:style>
   <w:style w:type="paragraph" w:customStyle="1" w:styleId="Compact">
     <w:name w:val="Compact"/>
@@ -4373,7 +4882,7 @@
     <w:basedOn w:val="Normal"/>
     <w:next w:val="BodyText"/>
     <w:qFormat/>
-    <w:rsid w:val="001B3E39"/>
+    <w:rsid w:val="005854E8"/>
     <w:pPr>
       <w:keepNext/>
       <w:keepLines/>
@@ -4384,8 +4893,7 @@
       <w:rFonts w:asciiTheme="majorHAnsi" w:eastAsiaTheme="majorEastAsia" w:hAnsiTheme="majorHAnsi" w:cstheme="majorBidi"/>
       <w:b/>
       <w:bCs/>
-      <w:color w:val="000000" w:themeColor="text1"/>
-      <w:sz w:val="36"/>
+      <w:sz w:val="40"/>
       <w:szCs w:val="36"/>
     </w:rPr>
   </w:style>
@@ -4919,11 +5427,29 @@
       <w:shd w:val="clear" w:color="auto" w:fill="F8F8F8"/>
     </w:rPr>
   </w:style>
+  <w:style w:type="paragraph" w:styleId="TOAHeading">
+    <w:name w:val="toa heading"/>
+    <w:basedOn w:val="Normal"/>
+    <w:next w:val="Normal"/>
+    <w:unhideWhenUsed/>
+    <w:rsid w:val="005854E8"/>
+    <w:pPr>
+      <w:spacing w:before="120"/>
+    </w:pPr>
+    <w:rPr>
+      <w:rFonts w:asciiTheme="majorHAnsi" w:eastAsiaTheme="majorEastAsia" w:hAnsiTheme="majorHAnsi" w:cstheme="majorBidi"/>
+      <w:b/>
+      <w:bCs/>
+    </w:rPr>
+  </w:style>
   <w:style w:type="character" w:customStyle="1" w:styleId="BodyTextChar">
     <w:name w:val="Body Text Char"/>
     <w:basedOn w:val="DefaultParagraphFont"/>
     <w:link w:val="BodyText"/>
-    <w:rsid w:val="00F77BC5"/>
+    <w:rsid w:val="003076BB"/>
+    <w:rPr>
+      <w:rFonts w:ascii="Calibri" w:hAnsi="Calibri"/>
+    </w:rPr>
   </w:style>
 </w:styles>
 </file>

</xml_diff>

<commit_message>
Misc. Edits - CC
</commit_message>
<xml_diff>
--- a/products/manuscript/Manuscript.docx
+++ b/products/manuscript/Manuscript.docx
@@ -59,7 +59,7 @@
         <w:pStyle w:val="Date"/>
       </w:pPr>
       <w:r>
-        <w:t xml:space="preserve">2021-12-09</w:t>
+        <w:t xml:space="preserve">2021-12-10</w:t>
       </w:r>
     </w:p>
     <w:bookmarkStart w:id="20" w:name="abstract"/>
@@ -1271,7 +1271,7 @@
         <w:pStyle w:val="BodyText"/>
       </w:pPr>
       <w:r>
-        <w:t xml:space="preserve">The null linear models for biological score and E. coli cfu (Table 3 and 5) produced a RMSE = 6.63, with a standard deviation of 0.13 and RMSE = 0.52, with a standard deviation of 0.014, respectively. Results from the biological score LASSO machine learning model (Table 4 and 6; Figure 7) indicated that model 47 is the best performing models (RMSE = 6.50; STE = 0.16). However, based on comparative RMSE scores, model 47 does not really perform any better than the null model. This indicates that it is a bad fit to the MIDO data. Results from the E. coli cfu LASSO machine learning model indicated that model 41 is the best performing models (RMSE = 0.50; STE = 0.012). However, based on comparative RMSE scores, model 41 does not really perform any better than the null model. This indicates that it is a bad fit to the MIDO data.</w:t>
+        <w:t xml:space="preserve">The null linear models for biological score (Table 3) and E. coli cfu (Table 5) produced a RMSE = 6.63, with a standard deviation of 0.13 and RMSE = 0.52, with a standard deviation of 0.014, respectively. Results from the biological score LASSO machine learning model (Table 4; Figure 7) indicated that model 47 is the best performing model (RMSE = 6.50; STE = 0.16). However, based on comparative RMSE scores, model 47 does not really perform any better than the null model. This indicates that it is a bad fit to the MIDO data. Results from the E. coli cfu (Table 6; Figure 8) LASSO machine learning model indicated that model 41 is the best performing models (RMSE = 0.50; STE = 0.012). However, based on comparative RMSE scores, model 41 does not really perform any better than the null model. This indicates that it is a bad fit to the MIDO data.</w:t>
       </w:r>
     </w:p>
     <w:p>

</xml_diff>